<commit_message>
Polish translation of Manuscript/12.Chapter 1
</commit_message>
<xml_diff>
--- a/Manuscript/12.Chapter 1 - BD 2024.docx
+++ b/Manuscript/12.Chapter 1 - BD 2024.docx
@@ -1,10 +1,10 @@
 
 <file path=word/document.xml><?xml version="1.0" encoding="utf-8"?>
-<w:document xmlns:wpc="http://schemas.microsoft.com/office/word/2010/wordprocessingCanvas" xmlns:cx="http://schemas.microsoft.com/office/drawing/2014/chartex" xmlns:cx1="http://schemas.microsoft.com/office/drawing/2015/9/8/chartex" xmlns:cx2="http://schemas.microsoft.com/office/drawing/2015/10/21/chartex" xmlns:cx3="http://schemas.microsoft.com/office/drawing/2016/5/9/chartex" xmlns:cx4="http://schemas.microsoft.com/office/drawing/2016/5/10/chartex" xmlns:cx5="http://schemas.microsoft.com/office/drawing/2016/5/11/chartex" xmlns:cx6="http://schemas.microsoft.com/office/drawing/2016/5/12/chartex" xmlns:cx7="http://schemas.microsoft.com/office/drawing/2016/5/13/chartex" xmlns:cx8="http://schemas.microsoft.com/office/drawing/2016/5/14/chartex" xmlns:mc="http://schemas.openxmlformats.org/markup-compatibility/2006" xmlns:aink="http://schemas.microsoft.com/office/drawing/2016/ink" xmlns:am3d="http://schemas.microsoft.com/office/drawing/2017/model3d" xmlns:o="urn:schemas-microsoft-com:office:office" xmlns:oel="http://schemas.microsoft.com/office/2019/extlst" xmlns:r="http://schemas.openxmlformats.org/officeDocument/2006/relationships" xmlns:m="http://schemas.openxmlformats.org/officeDocument/2006/math" xmlns:v="urn:schemas-microsoft-com:vml" xmlns:wp14="http://schemas.microsoft.com/office/word/2010/wordprocessingDrawing" xmlns:wp="http://schemas.openxmlformats.org/drawingml/2006/wordprocessingDrawing" xmlns:w10="urn:schemas-microsoft-com:office:word" xmlns:w="http://schemas.openxmlformats.org/wordprocessingml/2006/main" xmlns:w14="http://schemas.microsoft.com/office/word/2010/wordml" xmlns:w15="http://schemas.microsoft.com/office/word/2012/wordml" xmlns:w16cex="http://schemas.microsoft.com/office/word/2018/wordml/cex" xmlns:w16cid="http://schemas.microsoft.com/office/word/2016/wordml/cid" xmlns:w16="http://schemas.microsoft.com/office/word/2018/wordml" xmlns:w16sdtdh="http://schemas.microsoft.com/office/word/2020/wordml/sdtdatahash" xmlns:w16se="http://schemas.microsoft.com/office/word/2015/wordml/symex" xmlns:wpg="http://schemas.microsoft.com/office/word/2010/wordprocessingGroup" xmlns:wpi="http://schemas.microsoft.com/office/word/2010/wordprocessingInk" xmlns:wne="http://schemas.microsoft.com/office/word/2006/wordml" xmlns:wps="http://schemas.microsoft.com/office/word/2010/wordprocessingShape" mc:Ignorable="w14 w15 w16se w16cid w16 w16cex w16sdtdh wp14">
+<w:document xmlns:wpc="http://schemas.microsoft.com/office/word/2010/wordprocessingCanvas" xmlns:cx="http://schemas.microsoft.com/office/drawing/2014/chartex" xmlns:cx1="http://schemas.microsoft.com/office/drawing/2015/9/8/chartex" xmlns:cx2="http://schemas.microsoft.com/office/drawing/2015/10/21/chartex" xmlns:cx3="http://schemas.microsoft.com/office/drawing/2016/5/9/chartex" xmlns:cx4="http://schemas.microsoft.com/office/drawing/2016/5/10/chartex" xmlns:cx5="http://schemas.microsoft.com/office/drawing/2016/5/11/chartex" xmlns:cx6="http://schemas.microsoft.com/office/drawing/2016/5/12/chartex" xmlns:cx7="http://schemas.microsoft.com/office/drawing/2016/5/13/chartex" xmlns:cx8="http://schemas.microsoft.com/office/drawing/2016/5/14/chartex" xmlns:mc="http://schemas.openxmlformats.org/markup-compatibility/2006" xmlns:aink="http://schemas.microsoft.com/office/drawing/2016/ink" xmlns:am3d="http://schemas.microsoft.com/office/drawing/2017/model3d" xmlns:o="urn:schemas-microsoft-com:office:office" xmlns:oel="http://schemas.microsoft.com/office/2019/extlst" xmlns:r="http://schemas.openxmlformats.org/officeDocument/2006/relationships" xmlns:m="http://schemas.openxmlformats.org/officeDocument/2006/math" xmlns:v="urn:schemas-microsoft-com:vml" xmlns:wp14="http://schemas.microsoft.com/office/word/2010/wordprocessingDrawing" xmlns:wp="http://schemas.openxmlformats.org/drawingml/2006/wordprocessingDrawing" xmlns:w10="urn:schemas-microsoft-com:office:word" xmlns:w="http://schemas.openxmlformats.org/wordprocessingml/2006/main" xmlns:w14="http://schemas.microsoft.com/office/word/2010/wordml" xmlns:w15="http://schemas.microsoft.com/office/word/2012/wordml" xmlns:w16cex="http://schemas.microsoft.com/office/word/2018/wordml/cex" xmlns:w16cid="http://schemas.microsoft.com/office/word/2016/wordml/cid" xmlns:w16="http://schemas.microsoft.com/office/word/2018/wordml" xmlns:w16du="http://schemas.microsoft.com/office/word/2023/wordml/word16du" xmlns:w16sdtdh="http://schemas.microsoft.com/office/word/2020/wordml/sdtdatahash" xmlns:w16se="http://schemas.microsoft.com/office/word/2015/wordml/symex" xmlns:wpg="http://schemas.microsoft.com/office/word/2010/wordprocessingGroup" xmlns:wpi="http://schemas.microsoft.com/office/word/2010/wordprocessingInk" xmlns:wne="http://schemas.microsoft.com/office/word/2006/wordml" xmlns:wps="http://schemas.microsoft.com/office/word/2010/wordprocessingShape" mc:Ignorable="w14 w15 w16se w16cid w16 w16cex w16sdtdh w16du wp14">
   <w:body>
     <w:p>
       <w:pPr>
-        <w:pStyle w:val="Title"/>
+        <w:pStyle w:val="Tytu"/>
         <w:spacing w:after="0"/>
         <w:rPr>
           <w:rFonts w:ascii="Ubuntu Light" w:hAnsi="Ubuntu Light"/>
@@ -12,6 +12,7 @@
           <w:iCs/>
           <w:sz w:val="44"/>
           <w:szCs w:val="44"/>
+          <w:lang w:val="pl-PL"/>
         </w:rPr>
       </w:pPr>
       <w:r>
@@ -21,44 +22,21 @@
           <w:iCs/>
           <w:sz w:val="44"/>
           <w:szCs w:val="44"/>
-        </w:rPr>
-        <w:t xml:space="preserve">Chapter </w:t>
-      </w:r>
-      <w:r>
-        <w:rPr>
-          <w:rFonts w:ascii="Ubuntu Light" w:hAnsi="Ubuntu Light"/>
-          <w:i/>
-          <w:iCs/>
-          <w:sz w:val="44"/>
-          <w:szCs w:val="44"/>
-        </w:rPr>
-        <w:t>#</w:t>
-      </w:r>
-      <w:r>
-        <w:rPr>
-          <w:rFonts w:ascii="Ubuntu Light" w:hAnsi="Ubuntu Light"/>
-          <w:i/>
-          <w:iCs/>
-          <w:sz w:val="44"/>
-          <w:szCs w:val="44"/>
-        </w:rPr>
-        <w:t>1</w:t>
-      </w:r>
-      <w:r>
-        <w:rPr>
-          <w:rFonts w:ascii="Ubuntu Light" w:hAnsi="Ubuntu Light"/>
-          <w:i/>
-          <w:iCs/>
-          <w:sz w:val="44"/>
-          <w:szCs w:val="44"/>
-        </w:rPr>
-        <w:t xml:space="preserve"> </w:t>
-      </w:r>
-    </w:p>
-    <w:p/>
-    <w:p>
-      <w:pPr>
-        <w:pStyle w:val="Title"/>
+          <w:lang w:val="pl-PL"/>
+        </w:rPr>
+        <w:t>Rozdział 1</w:t>
+      </w:r>
+    </w:p>
+    <w:p>
+      <w:pPr>
+        <w:rPr>
+          <w:lang w:val="pl-PL"/>
+        </w:rPr>
+      </w:pPr>
+    </w:p>
+    <w:p>
+      <w:pPr>
+        <w:pStyle w:val="Tytu"/>
         <w:spacing w:after="0"/>
         <w:rPr>
           <w:rFonts w:ascii="Ubuntu" w:hAnsi="Ubuntu"/>
@@ -68,6 +46,7 @@
           <w:iCs/>
           <w:sz w:val="56"/>
           <w:szCs w:val="56"/>
+          <w:lang w:val="pl-PL"/>
         </w:rPr>
       </w:pPr>
       <w:r>
@@ -79,11 +58,31 @@
           <w:iCs/>
           <w:sz w:val="56"/>
           <w:szCs w:val="56"/>
-        </w:rPr>
-        <w:t xml:space="preserve">Why Do We Need Money? </w:t>
-      </w:r>
-    </w:p>
-    <w:p/>
+          <w:lang w:val="pl-PL"/>
+        </w:rPr>
+        <w:t>Dlaczego potrzebujemy pieniędzy?</w:t>
+      </w:r>
+      <w:r>
+        <w:rPr>
+          <w:rFonts w:ascii="Ubuntu" w:hAnsi="Ubuntu"/>
+          <w:b/>
+          <w:bCs/>
+          <w:i/>
+          <w:iCs/>
+          <w:sz w:val="56"/>
+          <w:szCs w:val="56"/>
+          <w:lang w:val="pl-PL"/>
+        </w:rPr>
+        <w:t xml:space="preserve"> </w:t>
+      </w:r>
+    </w:p>
+    <w:p>
+      <w:pPr>
+        <w:rPr>
+          <w:lang w:val="pl-PL"/>
+        </w:rPr>
+      </w:pPr>
+    </w:p>
     <w:tbl>
       <w:tblPr>
         <w:tblStyle w:val="a0"/>
@@ -127,6 +126,7 @@
                 <w:rFonts w:ascii="Open Sans" w:hAnsi="Open Sans" w:cs="Open Sans"/>
                 <w:sz w:val="24"/>
                 <w:szCs w:val="24"/>
+                <w:lang w:val="pl-PL"/>
               </w:rPr>
             </w:pPr>
             <w:r>
@@ -136,6 +136,7 @@
                 <w:bCs/>
                 <w:sz w:val="24"/>
                 <w:szCs w:val="24"/>
+                <w:lang w:val="pl-PL"/>
               </w:rPr>
               <w:t>1.0</w:t>
             </w:r>
@@ -144,8 +145,18 @@
                 <w:rFonts w:ascii="Open Sans" w:hAnsi="Open Sans" w:cs="Open Sans"/>
                 <w:sz w:val="24"/>
                 <w:szCs w:val="24"/>
+                <w:lang w:val="pl-PL"/>
               </w:rPr>
-              <w:t xml:space="preserve"> Introduction</w:t>
+              <w:t xml:space="preserve"> </w:t>
+            </w:r>
+            <w:r>
+              <w:rPr>
+                <w:rFonts w:ascii="Open Sans" w:hAnsi="Open Sans" w:cs="Open Sans"/>
+                <w:sz w:val="24"/>
+                <w:szCs w:val="24"/>
+                <w:lang w:val="pl-PL"/>
+              </w:rPr>
+              <w:t>Wprowadzenie</w:t>
             </w:r>
           </w:p>
           <w:p>
@@ -158,6 +169,7 @@
                 <w:rFonts w:ascii="Open Sans" w:hAnsi="Open Sans" w:cs="Open Sans"/>
                 <w:sz w:val="24"/>
                 <w:szCs w:val="24"/>
+                <w:lang w:val="pl-PL"/>
               </w:rPr>
             </w:pPr>
             <w:r>
@@ -167,6 +179,7 @@
                 <w:bCs/>
                 <w:sz w:val="24"/>
                 <w:szCs w:val="24"/>
+                <w:lang w:val="pl-PL"/>
               </w:rPr>
               <w:t>1.1</w:t>
             </w:r>
@@ -175,8 +188,18 @@
                 <w:rFonts w:ascii="Open Sans" w:hAnsi="Open Sans" w:cs="Open Sans"/>
                 <w:sz w:val="24"/>
                 <w:szCs w:val="24"/>
+                <w:lang w:val="pl-PL"/>
               </w:rPr>
-              <w:t xml:space="preserve"> Meet Satoshi</w:t>
+              <w:t xml:space="preserve"> </w:t>
+            </w:r>
+            <w:r>
+              <w:rPr>
+                <w:rFonts w:ascii="Open Sans" w:hAnsi="Open Sans" w:cs="Open Sans"/>
+                <w:sz w:val="24"/>
+                <w:szCs w:val="24"/>
+                <w:lang w:val="pl-PL"/>
+              </w:rPr>
+              <w:t>Poznaj Satoshiego</w:t>
             </w:r>
           </w:p>
           <w:p>
@@ -189,6 +212,7 @@
                 <w:rFonts w:ascii="Open Sans" w:hAnsi="Open Sans" w:cs="Open Sans"/>
                 <w:sz w:val="24"/>
                 <w:szCs w:val="24"/>
+                <w:lang w:val="pl-PL"/>
               </w:rPr>
             </w:pPr>
             <w:r>
@@ -198,16 +222,27 @@
                 <w:bCs/>
                 <w:sz w:val="24"/>
                 <w:szCs w:val="24"/>
+                <w:lang w:val="pl-PL"/>
               </w:rPr>
-              <w:t>Activity:</w:t>
+              <w:t>Zadanie:</w:t>
             </w:r>
             <w:r>
               <w:rPr>
                 <w:rFonts w:ascii="Open Sans" w:hAnsi="Open Sans" w:cs="Open Sans"/>
                 <w:sz w:val="24"/>
                 <w:szCs w:val="24"/>
+                <w:lang w:val="pl-PL"/>
               </w:rPr>
-              <w:t xml:space="preserve"> Five Questions on Money</w:t>
+              <w:t xml:space="preserve"> </w:t>
+            </w:r>
+            <w:r>
+              <w:rPr>
+                <w:rFonts w:ascii="Open Sans" w:hAnsi="Open Sans" w:cs="Open Sans"/>
+                <w:sz w:val="24"/>
+                <w:szCs w:val="24"/>
+                <w:lang w:val="pl-PL"/>
+              </w:rPr>
+              <w:t>Pięć pytań na temat pieniędzy</w:t>
             </w:r>
           </w:p>
           <w:p>
@@ -216,6 +251,9 @@
                 <w:ilvl w:val="0"/>
                 <w:numId w:val="1"/>
               </w:numPr>
+              <w:rPr>
+                <w:lang w:val="pl-PL"/>
+              </w:rPr>
             </w:pPr>
             <w:r>
               <w:rPr>
@@ -224,6 +262,7 @@
                 <w:bCs/>
                 <w:sz w:val="24"/>
                 <w:szCs w:val="24"/>
+                <w:lang w:val="pl-PL"/>
               </w:rPr>
               <w:t>1.2</w:t>
             </w:r>
@@ -232,6 +271,7 @@
                 <w:rFonts w:ascii="Open Sans" w:hAnsi="Open Sans" w:cs="Open Sans"/>
                 <w:sz w:val="24"/>
                 <w:szCs w:val="24"/>
+                <w:lang w:val="pl-PL"/>
               </w:rPr>
               <w:t xml:space="preserve"> </w:t>
             </w:r>
@@ -242,29 +282,62 @@
                 <w:bCs/>
                 <w:sz w:val="24"/>
                 <w:szCs w:val="24"/>
+                <w:lang w:val="pl-PL"/>
               </w:rPr>
-              <w:t>Class Discussion:</w:t>
+              <w:t>Dyskusja klasowa</w:t>
+            </w:r>
+            <w:r>
+              <w:rPr>
+                <w:rFonts w:ascii="Open Sans" w:hAnsi="Open Sans" w:cs="Open Sans"/>
+                <w:b/>
+                <w:bCs/>
+                <w:sz w:val="24"/>
+                <w:szCs w:val="24"/>
+                <w:lang w:val="pl-PL"/>
+              </w:rPr>
+              <w:t>:</w:t>
             </w:r>
             <w:r>
               <w:rPr>
                 <w:rFonts w:ascii="Open Sans" w:hAnsi="Open Sans" w:cs="Open Sans"/>
                 <w:sz w:val="24"/>
                 <w:szCs w:val="24"/>
+                <w:lang w:val="pl-PL"/>
               </w:rPr>
-              <w:t xml:space="preserve"> Why Do We Need Money?</w:t>
+              <w:t xml:space="preserve"> </w:t>
+            </w:r>
+            <w:r>
+              <w:rPr>
+                <w:rFonts w:ascii="Open Sans" w:hAnsi="Open Sans" w:cs="Open Sans"/>
+                <w:sz w:val="24"/>
+                <w:szCs w:val="24"/>
+                <w:lang w:val="pl-PL"/>
+              </w:rPr>
+              <w:t>Dlaczego potrzebujemy pieniędzy?</w:t>
             </w:r>
           </w:p>
         </w:tc>
       </w:tr>
     </w:tbl>
     <w:p>
+      <w:pPr>
+        <w:rPr>
+          <w:lang w:val="pl-PL"/>
+        </w:rPr>
+      </w:pPr>
       <w:bookmarkStart w:id="0" w:name="_heading=h.30j0zll" w:colFirst="0" w:colLast="0"/>
       <w:bookmarkEnd w:id="0"/>
     </w:p>
-    <w:p/>
-    <w:p>
-      <w:pPr>
-        <w:pStyle w:val="Heading3"/>
+    <w:p>
+      <w:pPr>
+        <w:rPr>
+          <w:lang w:val="pl-PL"/>
+        </w:rPr>
+      </w:pPr>
+    </w:p>
+    <w:p>
+      <w:pPr>
+        <w:pStyle w:val="Nagwek3"/>
         <w:rPr>
           <w:rFonts w:ascii="Open Sans" w:hAnsi="Open Sans" w:cs="Open Sans"/>
           <w:b/>
@@ -274,6 +347,7 @@
           <w:color w:val="251B55"/>
           <w:sz w:val="36"/>
           <w:szCs w:val="36"/>
+          <w:lang w:val="pl-PL"/>
         </w:rPr>
       </w:pPr>
       <w:bookmarkStart w:id="1" w:name="_heading=h.1fob9te" w:colFirst="0" w:colLast="0"/>
@@ -288,65 +362,11 @@
           <w:color w:val="251B55"/>
           <w:sz w:val="36"/>
           <w:szCs w:val="36"/>
-        </w:rPr>
-        <w:t xml:space="preserve">1.0 Introduction </w:t>
-      </w:r>
-    </w:p>
-    <w:p/>
-    <w:p>
-      <w:pPr>
-        <w:jc w:val="center"/>
-        <w:rPr>
-          <w:rFonts w:ascii="Open Sans" w:hAnsi="Open Sans" w:cs="Open Sans"/>
-        </w:rPr>
-      </w:pPr>
-      <w:r>
-        <w:rPr>
-          <w:rFonts w:ascii="Open Sans" w:hAnsi="Open Sans" w:cs="Open Sans"/>
-        </w:rPr>
-        <w:t>"Money is one of the greatest instruments of freedom ever invented by man."</w:t>
-      </w:r>
-    </w:p>
-    <w:p>
-      <w:pPr>
-        <w:spacing w:after="120"/>
-        <w:jc w:val="center"/>
-        <w:rPr>
-          <w:rFonts w:ascii="Open Sans" w:hAnsi="Open Sans" w:cs="Open Sans"/>
-          <w:b/>
-          <w:bCs/>
-          <w:color w:val="FBB040"/>
-        </w:rPr>
-      </w:pPr>
-      <w:r>
-        <w:rPr>
-          <w:rFonts w:ascii="Open Sans" w:hAnsi="Open Sans" w:cs="Open Sans"/>
-          <w:b/>
-          <w:bCs/>
-          <w:color w:val="FBB040"/>
-        </w:rPr>
-        <w:t>Friedrich Hayek</w:t>
-      </w:r>
-    </w:p>
-    <w:p/>
-    <w:p>
-      <w:pPr>
-        <w:rPr>
-          <w:rFonts w:ascii="Open Sans" w:hAnsi="Open Sans" w:cs="Open Sans"/>
-        </w:rPr>
-      </w:pPr>
-      <w:r>
-        <w:rPr>
-          <w:rFonts w:ascii="Open Sans" w:hAnsi="Open Sans" w:cs="Open Sans"/>
-        </w:rPr>
-        <w:t xml:space="preserve">Welcome to the Bitcoin Diploma. In this chapter, we'll explore the fundamental question of why money is essential in our lives. We'll look into the nature of money and its various forms, aiming to gain a deeper understanding of its signiﬁcance. Money is something we use almost every day, but do we actually understand why we need it and what it is? Why do our parents and family members trade their time for money? Why do some people have more of it than others? Why is money diﬀerent in other countries? Why can’t we just create more of it when we need it? </w:t>
-      </w:r>
-    </w:p>
-    <w:p/>
-    <w:p/>
-    <w:p>
-      <w:pPr>
-        <w:pStyle w:val="Heading3"/>
+          <w:lang w:val="pl-PL"/>
+        </w:rPr>
+        <w:t xml:space="preserve">1.0 </w:t>
+      </w:r>
+      <w:r>
         <w:rPr>
           <w:rFonts w:ascii="Open Sans" w:hAnsi="Open Sans" w:cs="Open Sans"/>
           <w:b/>
@@ -356,10 +376,10 @@
           <w:color w:val="251B55"/>
           <w:sz w:val="36"/>
           <w:szCs w:val="36"/>
-        </w:rPr>
-      </w:pPr>
-      <w:bookmarkStart w:id="2" w:name="_heading=h.3znysh7" w:colFirst="0" w:colLast="0"/>
-      <w:bookmarkEnd w:id="2"/>
+          <w:lang w:val="pl-PL"/>
+        </w:rPr>
+        <w:t>Wprowadzenie</w:t>
+      </w:r>
       <w:r>
         <w:rPr>
           <w:rFonts w:ascii="Open Sans" w:hAnsi="Open Sans" w:cs="Open Sans"/>
@@ -370,11 +390,188 @@
           <w:color w:val="251B55"/>
           <w:sz w:val="36"/>
           <w:szCs w:val="36"/>
-        </w:rPr>
-        <w:t>1.1 Meet Satoshi</w:t>
-      </w:r>
-    </w:p>
-    <w:p/>
+          <w:lang w:val="pl-PL"/>
+        </w:rPr>
+        <w:t xml:space="preserve"> </w:t>
+      </w:r>
+    </w:p>
+    <w:p>
+      <w:pPr>
+        <w:rPr>
+          <w:lang w:val="pl-PL"/>
+        </w:rPr>
+      </w:pPr>
+    </w:p>
+    <w:p>
+      <w:pPr>
+        <w:jc w:val="center"/>
+        <w:rPr>
+          <w:rFonts w:ascii="Open Sans" w:hAnsi="Open Sans" w:cs="Open Sans"/>
+          <w:lang w:val="pl-PL"/>
+        </w:rPr>
+      </w:pPr>
+      <w:r>
+        <w:rPr>
+          <w:rFonts w:ascii="Open Sans" w:hAnsi="Open Sans" w:cs="Open Sans"/>
+          <w:lang w:val="pl-PL"/>
+        </w:rPr>
+        <w:t>„Pieniądze są jednym z największych narzędzi wolności, jakie kiedykolwiek wynalazł człowiek.”</w:t>
+      </w:r>
+    </w:p>
+    <w:p>
+      <w:pPr>
+        <w:spacing w:after="120"/>
+        <w:jc w:val="center"/>
+        <w:rPr>
+          <w:rFonts w:ascii="Open Sans" w:hAnsi="Open Sans" w:cs="Open Sans"/>
+          <w:b/>
+          <w:bCs/>
+          <w:color w:val="FBB040"/>
+          <w:lang w:val="pl-PL"/>
+        </w:rPr>
+      </w:pPr>
+      <w:r>
+        <w:rPr>
+          <w:rFonts w:ascii="Open Sans" w:hAnsi="Open Sans" w:cs="Open Sans"/>
+          <w:b/>
+          <w:bCs/>
+          <w:color w:val="FBB040"/>
+          <w:lang w:val="pl-PL"/>
+        </w:rPr>
+        <w:t>Friedrich Hayek</w:t>
+      </w:r>
+    </w:p>
+    <w:p>
+      <w:pPr>
+        <w:rPr>
+          <w:lang w:val="pl-PL"/>
+        </w:rPr>
+      </w:pPr>
+    </w:p>
+    <w:p>
+      <w:pPr>
+        <w:rPr>
+          <w:rFonts w:ascii="Open Sans" w:hAnsi="Open Sans" w:cs="Open Sans"/>
+          <w:lang w:val="pl-PL"/>
+        </w:rPr>
+      </w:pPr>
+      <w:r>
+        <w:rPr>
+          <w:rFonts w:ascii="Open Sans" w:hAnsi="Open Sans" w:cs="Open Sans"/>
+          <w:lang w:val="pl-PL"/>
+        </w:rPr>
+        <w:t xml:space="preserve">Witaj w Dyplomie Bitcoin. W tym rozdziale przyjrzymy się fundamentalnemu pytaniu, dlaczego pieniądze są niezbędne w naszym życiu. Zbadamy naturę pieniądza i </w:t>
+      </w:r>
+      <w:r>
+        <w:rPr>
+          <w:rFonts w:ascii="Open Sans" w:hAnsi="Open Sans" w:cs="Open Sans"/>
+          <w:lang w:val="pl-PL"/>
+        </w:rPr>
+        <w:t xml:space="preserve">jego różne </w:t>
+      </w:r>
+      <w:r>
+        <w:rPr>
+          <w:rFonts w:ascii="Open Sans" w:hAnsi="Open Sans" w:cs="Open Sans"/>
+          <w:lang w:val="pl-PL"/>
+        </w:rPr>
+        <w:t>form</w:t>
+      </w:r>
+      <w:r>
+        <w:rPr>
+          <w:rFonts w:ascii="Open Sans" w:hAnsi="Open Sans" w:cs="Open Sans"/>
+          <w:lang w:val="pl-PL"/>
+        </w:rPr>
+        <w:t>y,</w:t>
+      </w:r>
+      <w:r>
+        <w:rPr>
+          <w:rFonts w:ascii="Open Sans" w:hAnsi="Open Sans" w:cs="Open Sans"/>
+          <w:lang w:val="pl-PL"/>
+        </w:rPr>
+        <w:t xml:space="preserve"> aby lepiej zrozumieć ich znaczenie.</w:t>
+      </w:r>
+      <w:r>
+        <w:rPr>
+          <w:rFonts w:ascii="Open Sans" w:hAnsi="Open Sans" w:cs="Open Sans"/>
+          <w:lang w:val="pl-PL"/>
+        </w:rPr>
+        <w:t xml:space="preserve"> Pieniądze to coś, czego używamy niemal codziennie, ale czy naprawdę rozumiemy, dlaczego ich potrzebujemy i czym są? Dlaczego nasi rodzice i członkowie rodziny wymieniają swój czas na pieniądze?</w:t>
+      </w:r>
+      <w:r>
+        <w:rPr>
+          <w:rFonts w:ascii="Open Sans" w:hAnsi="Open Sans" w:cs="Open Sans"/>
+          <w:lang w:val="pl-PL"/>
+        </w:rPr>
+        <w:t xml:space="preserve"> Dlaczego niektórzy mają ich więcej niż inni? Dlaczego pieniądze są różne w różnych państwach? Dlaczego nie możemy po prostu tworzyć ich więcej, kiedy ich potrzebujemy?</w:t>
+      </w:r>
+    </w:p>
+    <w:p>
+      <w:pPr>
+        <w:rPr>
+          <w:lang w:val="pl-PL"/>
+        </w:rPr>
+      </w:pPr>
+    </w:p>
+    <w:p>
+      <w:pPr>
+        <w:rPr>
+          <w:lang w:val="pl-PL"/>
+        </w:rPr>
+      </w:pPr>
+    </w:p>
+    <w:p>
+      <w:pPr>
+        <w:pStyle w:val="Nagwek3"/>
+        <w:rPr>
+          <w:rFonts w:ascii="Open Sans" w:hAnsi="Open Sans" w:cs="Open Sans"/>
+          <w:b/>
+          <w:bCs/>
+          <w:i/>
+          <w:iCs/>
+          <w:color w:val="251B55"/>
+          <w:sz w:val="36"/>
+          <w:szCs w:val="36"/>
+          <w:lang w:val="pl-PL"/>
+        </w:rPr>
+      </w:pPr>
+      <w:bookmarkStart w:id="2" w:name="_heading=h.3znysh7" w:colFirst="0" w:colLast="0"/>
+      <w:bookmarkEnd w:id="2"/>
+      <w:r>
+        <w:rPr>
+          <w:rFonts w:ascii="Open Sans" w:hAnsi="Open Sans" w:cs="Open Sans"/>
+          <w:b/>
+          <w:bCs/>
+          <w:i/>
+          <w:iCs/>
+          <w:color w:val="251B55"/>
+          <w:sz w:val="36"/>
+          <w:szCs w:val="36"/>
+          <w:lang w:val="pl-PL"/>
+        </w:rPr>
+        <w:t xml:space="preserve">1.1 </w:t>
+      </w:r>
+      <w:r>
+        <w:rPr>
+          <w:rFonts w:ascii="Open Sans" w:hAnsi="Open Sans" w:cs="Open Sans"/>
+          <w:b/>
+          <w:bCs/>
+          <w:i/>
+          <w:iCs/>
+          <w:color w:val="251B55"/>
+          <w:sz w:val="36"/>
+          <w:szCs w:val="36"/>
+          <w:lang w:val="pl-PL"/>
+        </w:rPr>
+        <w:t>Poznaj Satoshiego</w:t>
+      </w:r>
+    </w:p>
+    <w:p>
+      <w:pPr>
+        <w:rPr>
+          <w:lang w:val="pl-PL"/>
+        </w:rPr>
+      </w:pPr>
+    </w:p>
     <w:p>
       <w:pPr>
         <w:rPr>
@@ -384,6 +581,7 @@
           <w:i/>
           <w:iCs/>
           <w:color w:val="58595B"/>
+          <w:lang w:val="pl-PL"/>
         </w:rPr>
       </w:pPr>
       <w:r>
@@ -394,8 +592,61 @@
           <w:i/>
           <w:iCs/>
           <w:color w:val="58595B"/>
-        </w:rPr>
-        <w:t>Hi! I’m Satoshi, an interactive assistant who will help you throughout the Bitcoin Diploma. I will give you resources and helpful recommendations, so you can take a closer look at key concepts.</w:t>
+          <w:lang w:val="pl-PL"/>
+        </w:rPr>
+        <w:t xml:space="preserve">Cześć! Jestem </w:t>
+      </w:r>
+      <w:proofErr w:type="spellStart"/>
+      <w:r>
+        <w:rPr>
+          <w:rFonts w:ascii="Open Sans" w:hAnsi="Open Sans" w:cs="Open Sans"/>
+          <w:b/>
+          <w:bCs/>
+          <w:i/>
+          <w:iCs/>
+          <w:color w:val="58595B"/>
+          <w:lang w:val="pl-PL"/>
+        </w:rPr>
+        <w:t>Satoshi</w:t>
+      </w:r>
+      <w:proofErr w:type="spellEnd"/>
+      <w:r>
+        <w:rPr>
+          <w:rFonts w:ascii="Open Sans" w:hAnsi="Open Sans" w:cs="Open Sans"/>
+          <w:b/>
+          <w:bCs/>
+          <w:i/>
+          <w:iCs/>
+          <w:color w:val="58595B"/>
+          <w:lang w:val="pl-PL"/>
+        </w:rPr>
+        <w:t xml:space="preserve">, interaktywnym asystentem, który będzie Ci towarzyszył w trakcie Dyplomu </w:t>
+      </w:r>
+      <w:proofErr w:type="spellStart"/>
+      <w:r>
+        <w:rPr>
+          <w:rFonts w:ascii="Open Sans" w:hAnsi="Open Sans" w:cs="Open Sans"/>
+          <w:b/>
+          <w:bCs/>
+          <w:i/>
+          <w:iCs/>
+          <w:color w:val="58595B"/>
+          <w:lang w:val="pl-PL"/>
+        </w:rPr>
+        <w:t>Bitcoinowego</w:t>
+      </w:r>
+      <w:proofErr w:type="spellEnd"/>
+      <w:r>
+        <w:rPr>
+          <w:rFonts w:ascii="Open Sans" w:hAnsi="Open Sans" w:cs="Open Sans"/>
+          <w:b/>
+          <w:bCs/>
+          <w:i/>
+          <w:iCs/>
+          <w:color w:val="58595B"/>
+          <w:lang w:val="pl-PL"/>
+        </w:rPr>
+        <w:t>. Będę dostarczać Ci materiały i przydatne rekomendacje, abyś mógł bliżej przyjrzeć się kluczowym pojęciom.</w:t>
       </w:r>
     </w:p>
     <w:p>
@@ -403,48 +654,77 @@
         <w:jc w:val="center"/>
         <w:rPr>
           <w:b/>
+          <w:lang w:val="pl-PL"/>
         </w:rPr>
       </w:pPr>
       <w:hyperlink r:id="rId7" w:tooltip="GitHub link of &quot;Page 1 - Meet Satoshi&quot; image" w:history="1">
         <w:r>
           <w:rPr>
             <w:b/>
+            <w:lang w:val="pl-PL"/>
           </w:rPr>
           <w:fldChar w:fldCharType="begin"/>
         </w:r>
         <w:r>
           <w:rPr>
             <w:b/>
+            <w:lang w:val="pl-PL"/>
           </w:rPr>
           <w:instrText xml:space="preserve"> INCLUDEPICTURE  \d "https://raw.githubusercontent.com/MyFirstBitcoin/Bitcoin-Diploma-2024/main/Manuscript/Images/CH1/Page 1 - Meet Satoshi.png" \* MERGEFORMATINET </w:instrText>
         </w:r>
         <w:r>
           <w:rPr>
             <w:b/>
+            <w:lang w:val="pl-PL"/>
           </w:rPr>
           <w:fldChar w:fldCharType="separate"/>
         </w:r>
         <w:r>
           <w:rPr>
             <w:b/>
+            <w:lang w:val="pl-PL"/>
           </w:rPr>
           <w:fldChar w:fldCharType="begin"/>
         </w:r>
         <w:r>
           <w:rPr>
             <w:b/>
+            <w:lang w:val="pl-PL"/>
           </w:rPr>
           <w:instrText xml:space="preserve"> INCLUDEPICTURE  \d "https://raw.githubusercontent.com/MyFirstBitcoin/Bitcoin-Diploma-2024/main/Manuscript/Images/CH1/Page 1 - Meet Satoshi.png" \* MERGEFORMATINET </w:instrText>
         </w:r>
         <w:r>
           <w:rPr>
             <w:b/>
+            <w:lang w:val="pl-PL"/>
           </w:rPr>
           <w:fldChar w:fldCharType="separate"/>
         </w:r>
         <w:r>
           <w:rPr>
             <w:b/>
+            <w:lang w:val="pl-PL"/>
+          </w:rPr>
+          <w:fldChar w:fldCharType="begin"/>
+        </w:r>
+        <w:r>
+          <w:rPr>
+            <w:b/>
+            <w:lang w:val="pl-PL"/>
+          </w:rPr>
+          <w:instrText xml:space="preserve"> INCLUDEPICTURE  \d "https://raw.githubusercontent.com/MyFirstBitcoin/Bitcoin-Diploma-2024/main/Manuscript/Images/CH1/Page 1 - Meet Satoshi.png" \* MERGEFORMATINET </w:instrText>
+        </w:r>
+        <w:r>
+          <w:rPr>
+            <w:b/>
+            <w:lang w:val="pl-PL"/>
+          </w:rPr>
+          <w:fldChar w:fldCharType="separate"/>
+        </w:r>
+        <w:r>
+          <w:rPr>
+            <w:b/>
+            <w:lang w:val="pl-PL"/>
           </w:rPr>
           <w:pict w14:anchorId="4D7E8C08">
             <v:shapetype id="_x0000_t75" coordsize="21600,21600" o:spt="75" o:preferrelative="t" path="m@4@5l@4@11@9@11@9@5xe" filled="f" stroked="f">
@@ -466,7 +746,7 @@
               <v:path o:extrusionok="f" gradientshapeok="t" o:connecttype="rect"/>
               <o:lock v:ext="edit" aspectratio="t"/>
             </v:shapetype>
-            <v:shape id="_x0000_i1025" type="#_x0000_t75" style="width:467.1pt;height:153.9pt">
+            <v:shape id="_x0000_i1025" type="#_x0000_t75" style="width:467.25pt;height:153.75pt">
               <v:imagedata r:id="rId8"/>
             </v:shape>
           </w:pict>
@@ -474,12 +754,21 @@
         <w:r>
           <w:rPr>
             <w:b/>
+            <w:lang w:val="pl-PL"/>
           </w:rPr>
           <w:fldChar w:fldCharType="end"/>
         </w:r>
         <w:r>
           <w:rPr>
             <w:b/>
+            <w:lang w:val="pl-PL"/>
+          </w:rPr>
+          <w:fldChar w:fldCharType="end"/>
+        </w:r>
+        <w:r>
+          <w:rPr>
+            <w:b/>
+            <w:lang w:val="pl-PL"/>
           </w:rPr>
           <w:fldChar w:fldCharType="end"/>
         </w:r>
@@ -489,13 +778,15 @@
       <w:pPr>
         <w:rPr>
           <w:b/>
-        </w:rPr>
-      </w:pPr>
-    </w:p>
-    <w:p>
-      <w:pPr>
-        <w:rPr>
-          <w:b/>
+          <w:lang w:val="pl-PL"/>
+        </w:rPr>
+      </w:pPr>
+    </w:p>
+    <w:p>
+      <w:pPr>
+        <w:rPr>
+          <w:b/>
+          <w:lang w:val="pl-PL"/>
         </w:rPr>
       </w:pPr>
     </w:p>
@@ -508,6 +799,7 @@
           <w:color w:val="251B55"/>
           <w:sz w:val="32"/>
           <w:szCs w:val="32"/>
+          <w:lang w:val="pl-PL"/>
         </w:rPr>
       </w:pPr>
       <w:r>
@@ -519,8 +811,9 @@
           <w:color w:val="251B55"/>
           <w:sz w:val="32"/>
           <w:szCs w:val="32"/>
-        </w:rPr>
-        <w:t>Activity</w:t>
+          <w:lang w:val="pl-PL"/>
+        </w:rPr>
+        <w:t>Zadanie</w:t>
       </w:r>
       <w:r>
         <w:rPr>
@@ -532,6 +825,7 @@
           <w:color w:val="251B55"/>
           <w:sz w:val="32"/>
           <w:szCs w:val="32"/>
+          <w:lang w:val="pl-PL"/>
         </w:rPr>
         <w:t>:</w:t>
       </w:r>
@@ -543,6 +837,7 @@
           <w:color w:val="251B55"/>
           <w:sz w:val="32"/>
           <w:szCs w:val="32"/>
+          <w:lang w:val="pl-PL"/>
         </w:rPr>
         <w:t xml:space="preserve"> </w:t>
       </w:r>
@@ -556,8 +851,9 @@
           <w:color w:val="251B55"/>
           <w:sz w:val="32"/>
           <w:szCs w:val="32"/>
-        </w:rPr>
-        <w:t>Let's start the chapter by answering the five questions below:</w:t>
+          <w:lang w:val="pl-PL"/>
+        </w:rPr>
+        <w:t>Rozpocznijmy rozdział od odpowiedzi pięć poniższych pytań:</w:t>
       </w:r>
       <w:r>
         <w:rPr>
@@ -567,6 +863,7 @@
           <w:color w:val="251B55"/>
           <w:sz w:val="32"/>
           <w:szCs w:val="32"/>
+          <w:lang w:val="pl-PL"/>
         </w:rPr>
         <w:t xml:space="preserve"> </w:t>
       </w:r>
@@ -579,6 +876,7 @@
           <w:sz w:val="20"/>
           <w:szCs w:val="20"/>
           <w:highlight w:val="white"/>
+          <w:lang w:val="pl-PL"/>
         </w:rPr>
       </w:pPr>
     </w:p>
@@ -590,77 +888,132 @@
           <w:sz w:val="20"/>
           <w:szCs w:val="20"/>
           <w:highlight w:val="white"/>
-        </w:rPr>
-      </w:pPr>
-    </w:p>
-    <w:p>
-      <w:pPr>
-        <w:rPr>
-          <w:rFonts w:ascii="Open Sans" w:hAnsi="Open Sans" w:cs="Open Sans"/>
-        </w:rPr>
-      </w:pPr>
-      <w:r>
-        <w:rPr>
-          <w:rFonts w:ascii="Open Sans" w:hAnsi="Open Sans" w:cs="Open Sans"/>
-        </w:rPr>
-        <w:t>Consider practical uses like acquiring necessities such as food and desired items. Try to be specific in your examples, balancing creativity with realism.</w:t>
-      </w:r>
-    </w:p>
-    <w:p/>
-    <w:p>
-      <w:pPr>
-        <w:rPr>
-          <w:rFonts w:ascii="Ubuntu" w:eastAsia="Roboto" w:hAnsi="Ubuntu" w:cs="Roboto"/>
-          <w:b/>
-          <w:bCs/>
-          <w:i/>
-          <w:iCs/>
-          <w:color w:val="3B266C"/>
-          <w:sz w:val="24"/>
-          <w:szCs w:val="24"/>
-          <w:highlight w:val="white"/>
-        </w:rPr>
-      </w:pPr>
-      <w:r>
-        <w:rPr>
-          <w:rFonts w:ascii="Ubuntu" w:eastAsia="Roboto" w:hAnsi="Ubuntu" w:cs="Roboto"/>
-          <w:b/>
-          <w:bCs/>
-          <w:i/>
-          <w:iCs/>
-          <w:color w:val="3B266C"/>
-          <w:sz w:val="24"/>
-          <w:szCs w:val="24"/>
-          <w:highlight w:val="white"/>
-        </w:rPr>
-        <w:t>Why do we need money?</w:t>
-      </w:r>
-    </w:p>
-    <w:p>
-      <w:pPr>
-        <w:rPr>
-          <w:rFonts w:ascii="Ubuntu" w:eastAsia="Roboto" w:hAnsi="Ubuntu" w:cs="Roboto"/>
-          <w:b/>
-          <w:bCs/>
-          <w:i/>
-          <w:iCs/>
-          <w:color w:val="3B266C"/>
-          <w:sz w:val="24"/>
-          <w:szCs w:val="24"/>
-          <w:highlight w:val="white"/>
-        </w:rPr>
-      </w:pPr>
-      <w:r>
-        <w:rPr>
-          <w:rFonts w:ascii="Ubuntu" w:eastAsia="Roboto" w:hAnsi="Ubuntu" w:cs="Roboto"/>
-          <w:b/>
-          <w:bCs/>
-          <w:i/>
-          <w:iCs/>
-          <w:color w:val="3B266C"/>
-          <w:sz w:val="24"/>
-          <w:szCs w:val="24"/>
-          <w:highlight w:val="white"/>
+          <w:lang w:val="pl-PL"/>
+        </w:rPr>
+      </w:pPr>
+    </w:p>
+    <w:p>
+      <w:pPr>
+        <w:rPr>
+          <w:rFonts w:ascii="Open Sans" w:hAnsi="Open Sans" w:cs="Open Sans"/>
+          <w:lang w:val="pl-PL"/>
+        </w:rPr>
+      </w:pPr>
+      <w:r>
+        <w:rPr>
+          <w:rFonts w:ascii="Open Sans" w:hAnsi="Open Sans" w:cs="Open Sans"/>
+          <w:lang w:val="pl-PL"/>
+        </w:rPr>
+        <w:t>R</w:t>
+      </w:r>
+      <w:r>
+        <w:rPr>
+          <w:rFonts w:ascii="Open Sans" w:hAnsi="Open Sans" w:cs="Open Sans"/>
+          <w:lang w:val="pl-PL"/>
+        </w:rPr>
+        <w:t>ozważ</w:t>
+      </w:r>
+      <w:r>
+        <w:rPr>
+          <w:rFonts w:ascii="Open Sans" w:hAnsi="Open Sans" w:cs="Open Sans"/>
+          <w:lang w:val="pl-PL"/>
+        </w:rPr>
+        <w:t xml:space="preserve"> </w:t>
+      </w:r>
+      <w:r>
+        <w:rPr>
+          <w:rFonts w:ascii="Open Sans" w:hAnsi="Open Sans" w:cs="Open Sans"/>
+          <w:lang w:val="pl-PL"/>
+        </w:rPr>
+        <w:t xml:space="preserve">praktyczne zastosowania, takie jak nabywanie niezbędnych dóbr, na przykład </w:t>
+      </w:r>
+      <w:r>
+        <w:rPr>
+          <w:rFonts w:ascii="Open Sans" w:hAnsi="Open Sans" w:cs="Open Sans"/>
+          <w:lang w:val="pl-PL"/>
+        </w:rPr>
+        <w:t>żywności</w:t>
+      </w:r>
+      <w:r>
+        <w:rPr>
+          <w:rFonts w:ascii="Open Sans" w:hAnsi="Open Sans" w:cs="Open Sans"/>
+          <w:lang w:val="pl-PL"/>
+        </w:rPr>
+        <w:t xml:space="preserve"> oraz pożądanych przedmiotów. </w:t>
+      </w:r>
+      <w:r>
+        <w:rPr>
+          <w:rFonts w:ascii="Open Sans" w:hAnsi="Open Sans" w:cs="Open Sans"/>
+          <w:lang w:val="pl-PL"/>
+        </w:rPr>
+        <w:t>Postaraj się podać konkretne przykłady, równoważąc kreatywność z realizmem.</w:t>
+      </w:r>
+    </w:p>
+    <w:p>
+      <w:pPr>
+        <w:rPr>
+          <w:lang w:val="pl-PL"/>
+        </w:rPr>
+      </w:pPr>
+    </w:p>
+    <w:p>
+      <w:pPr>
+        <w:rPr>
+          <w:rFonts w:ascii="Ubuntu" w:eastAsia="Roboto" w:hAnsi="Ubuntu" w:cs="Roboto"/>
+          <w:b/>
+          <w:bCs/>
+          <w:i/>
+          <w:iCs/>
+          <w:color w:val="3B266C"/>
+          <w:sz w:val="24"/>
+          <w:szCs w:val="24"/>
+          <w:highlight w:val="white"/>
+          <w:lang w:val="pl-PL"/>
+        </w:rPr>
+      </w:pPr>
+      <w:r>
+        <w:rPr>
+          <w:rFonts w:ascii="Ubuntu" w:eastAsia="Roboto" w:hAnsi="Ubuntu" w:cs="Roboto"/>
+          <w:b/>
+          <w:bCs/>
+          <w:i/>
+          <w:iCs/>
+          <w:color w:val="3B266C"/>
+          <w:sz w:val="24"/>
+          <w:szCs w:val="24"/>
+          <w:highlight w:val="white"/>
+          <w:lang w:val="pl-PL"/>
+        </w:rPr>
+        <w:t>Dlaczego potrzebujemy pieniędzy?</w:t>
+      </w:r>
+    </w:p>
+    <w:p>
+      <w:pPr>
+        <w:rPr>
+          <w:rFonts w:ascii="Ubuntu" w:eastAsia="Roboto" w:hAnsi="Ubuntu" w:cs="Roboto"/>
+          <w:b/>
+          <w:bCs/>
+          <w:i/>
+          <w:iCs/>
+          <w:color w:val="3B266C"/>
+          <w:sz w:val="24"/>
+          <w:szCs w:val="24"/>
+          <w:highlight w:val="white"/>
+          <w:lang w:val="pl-PL"/>
+        </w:rPr>
+      </w:pPr>
+      <w:r>
+        <w:rPr>
+          <w:rFonts w:ascii="Ubuntu" w:eastAsia="Roboto" w:hAnsi="Ubuntu" w:cs="Roboto"/>
+          <w:b/>
+          <w:bCs/>
+          <w:i/>
+          <w:iCs/>
+          <w:color w:val="3B266C"/>
+          <w:sz w:val="24"/>
+          <w:szCs w:val="24"/>
+          <w:highlight w:val="white"/>
+          <w:lang w:val="pl-PL"/>
         </w:rPr>
         <w:t>_______________________________________________________________________</w:t>
       </w:r>
@@ -677,19 +1030,21 @@
           <w:sz w:val="24"/>
           <w:szCs w:val="24"/>
           <w:highlight w:val="white"/>
-        </w:rPr>
-      </w:pPr>
-      <w:r>
-        <w:rPr>
-          <w:rFonts w:ascii="Ubuntu" w:eastAsia="Roboto" w:hAnsi="Ubuntu" w:cs="Roboto"/>
-          <w:b/>
-          <w:bCs/>
-          <w:i/>
-          <w:iCs/>
-          <w:color w:val="3B266C"/>
-          <w:sz w:val="24"/>
-          <w:szCs w:val="24"/>
-          <w:highlight w:val="white"/>
+          <w:lang w:val="pl-PL"/>
+        </w:rPr>
+      </w:pPr>
+      <w:r>
+        <w:rPr>
+          <w:rFonts w:ascii="Ubuntu" w:eastAsia="Roboto" w:hAnsi="Ubuntu" w:cs="Roboto"/>
+          <w:b/>
+          <w:bCs/>
+          <w:i/>
+          <w:iCs/>
+          <w:color w:val="3B266C"/>
+          <w:sz w:val="24"/>
+          <w:szCs w:val="24"/>
+          <w:highlight w:val="white"/>
+          <w:lang w:val="pl-PL"/>
         </w:rPr>
         <w:t>_______________________________________________________________________</w:t>
       </w:r>
@@ -706,63 +1061,68 @@
           <w:sz w:val="24"/>
           <w:szCs w:val="24"/>
           <w:highlight w:val="white"/>
-        </w:rPr>
-      </w:pPr>
-    </w:p>
-    <w:p>
-      <w:pPr>
-        <w:rPr>
-          <w:rFonts w:ascii="Ubuntu" w:eastAsia="Roboto" w:hAnsi="Ubuntu" w:cs="Roboto"/>
-          <w:b/>
-          <w:bCs/>
-          <w:i/>
-          <w:iCs/>
-          <w:color w:val="3B266C"/>
-          <w:sz w:val="24"/>
-          <w:szCs w:val="24"/>
-          <w:highlight w:val="white"/>
-        </w:rPr>
-      </w:pPr>
-      <w:r>
-        <w:rPr>
-          <w:rFonts w:ascii="Ubuntu" w:eastAsia="Roboto" w:hAnsi="Ubuntu" w:cs="Roboto"/>
-          <w:b/>
-          <w:bCs/>
-          <w:i/>
-          <w:iCs/>
-          <w:color w:val="3B266C"/>
-          <w:sz w:val="24"/>
-          <w:szCs w:val="24"/>
-          <w:highlight w:val="white"/>
-        </w:rPr>
-        <w:t>What is money?</w:t>
-      </w:r>
-    </w:p>
-    <w:p>
-      <w:pPr>
-        <w:rPr>
-          <w:rFonts w:ascii="Ubuntu" w:eastAsia="Roboto" w:hAnsi="Ubuntu" w:cs="Roboto"/>
-          <w:b/>
-          <w:bCs/>
-          <w:i/>
-          <w:iCs/>
-          <w:color w:val="3B266C"/>
-          <w:sz w:val="24"/>
-          <w:szCs w:val="24"/>
-          <w:highlight w:val="white"/>
-        </w:rPr>
-      </w:pPr>
-      <w:r>
-        <w:rPr>
-          <w:rFonts w:ascii="Ubuntu" w:eastAsia="Roboto" w:hAnsi="Ubuntu" w:cs="Roboto"/>
-          <w:b/>
-          <w:bCs/>
-          <w:i/>
-          <w:iCs/>
-          <w:color w:val="3B266C"/>
-          <w:sz w:val="24"/>
-          <w:szCs w:val="24"/>
-          <w:highlight w:val="white"/>
+          <w:lang w:val="pl-PL"/>
+        </w:rPr>
+      </w:pPr>
+    </w:p>
+    <w:p>
+      <w:pPr>
+        <w:rPr>
+          <w:rFonts w:ascii="Ubuntu" w:eastAsia="Roboto" w:hAnsi="Ubuntu" w:cs="Roboto"/>
+          <w:b/>
+          <w:bCs/>
+          <w:i/>
+          <w:iCs/>
+          <w:color w:val="3B266C"/>
+          <w:sz w:val="24"/>
+          <w:szCs w:val="24"/>
+          <w:highlight w:val="white"/>
+          <w:lang w:val="pl-PL"/>
+        </w:rPr>
+      </w:pPr>
+      <w:r>
+        <w:rPr>
+          <w:rFonts w:ascii="Ubuntu" w:eastAsia="Roboto" w:hAnsi="Ubuntu" w:cs="Roboto"/>
+          <w:b/>
+          <w:bCs/>
+          <w:i/>
+          <w:iCs/>
+          <w:color w:val="3B266C"/>
+          <w:sz w:val="24"/>
+          <w:szCs w:val="24"/>
+          <w:highlight w:val="white"/>
+          <w:lang w:val="pl-PL"/>
+        </w:rPr>
+        <w:t>Co to jest pieniądz?</w:t>
+      </w:r>
+    </w:p>
+    <w:p>
+      <w:pPr>
+        <w:rPr>
+          <w:rFonts w:ascii="Ubuntu" w:eastAsia="Roboto" w:hAnsi="Ubuntu" w:cs="Roboto"/>
+          <w:b/>
+          <w:bCs/>
+          <w:i/>
+          <w:iCs/>
+          <w:color w:val="3B266C"/>
+          <w:sz w:val="24"/>
+          <w:szCs w:val="24"/>
+          <w:highlight w:val="white"/>
+          <w:lang w:val="pl-PL"/>
+        </w:rPr>
+      </w:pPr>
+      <w:r>
+        <w:rPr>
+          <w:rFonts w:ascii="Ubuntu" w:eastAsia="Roboto" w:hAnsi="Ubuntu" w:cs="Roboto"/>
+          <w:b/>
+          <w:bCs/>
+          <w:i/>
+          <w:iCs/>
+          <w:color w:val="3B266C"/>
+          <w:sz w:val="24"/>
+          <w:szCs w:val="24"/>
+          <w:highlight w:val="white"/>
+          <w:lang w:val="pl-PL"/>
         </w:rPr>
         <w:t>_______________________________________________________________________</w:t>
       </w:r>
@@ -779,19 +1139,21 @@
           <w:sz w:val="24"/>
           <w:szCs w:val="24"/>
           <w:highlight w:val="white"/>
-        </w:rPr>
-      </w:pPr>
-      <w:r>
-        <w:rPr>
-          <w:rFonts w:ascii="Ubuntu" w:eastAsia="Roboto" w:hAnsi="Ubuntu" w:cs="Roboto"/>
-          <w:b/>
-          <w:bCs/>
-          <w:i/>
-          <w:iCs/>
-          <w:color w:val="3B266C"/>
-          <w:sz w:val="24"/>
-          <w:szCs w:val="24"/>
-          <w:highlight w:val="white"/>
+          <w:lang w:val="pl-PL"/>
+        </w:rPr>
+      </w:pPr>
+      <w:r>
+        <w:rPr>
+          <w:rFonts w:ascii="Ubuntu" w:eastAsia="Roboto" w:hAnsi="Ubuntu" w:cs="Roboto"/>
+          <w:b/>
+          <w:bCs/>
+          <w:i/>
+          <w:iCs/>
+          <w:color w:val="3B266C"/>
+          <w:sz w:val="24"/>
+          <w:szCs w:val="24"/>
+          <w:highlight w:val="white"/>
+          <w:lang w:val="pl-PL"/>
         </w:rPr>
         <w:t>_______________________________________________________________________</w:t>
       </w:r>
@@ -808,63 +1170,68 @@
           <w:sz w:val="24"/>
           <w:szCs w:val="24"/>
           <w:highlight w:val="white"/>
-        </w:rPr>
-      </w:pPr>
-    </w:p>
-    <w:p>
-      <w:pPr>
-        <w:rPr>
-          <w:rFonts w:ascii="Ubuntu" w:eastAsia="Roboto" w:hAnsi="Ubuntu" w:cs="Roboto"/>
-          <w:b/>
-          <w:bCs/>
-          <w:i/>
-          <w:iCs/>
-          <w:color w:val="3B266C"/>
-          <w:sz w:val="24"/>
-          <w:szCs w:val="24"/>
-          <w:highlight w:val="white"/>
-        </w:rPr>
-      </w:pPr>
-      <w:r>
-        <w:rPr>
-          <w:rFonts w:ascii="Ubuntu" w:eastAsia="Roboto" w:hAnsi="Ubuntu" w:cs="Roboto"/>
-          <w:b/>
-          <w:bCs/>
-          <w:i/>
-          <w:iCs/>
-          <w:color w:val="3B266C"/>
-          <w:sz w:val="24"/>
-          <w:szCs w:val="24"/>
-          <w:highlight w:val="white"/>
-        </w:rPr>
-        <w:t>Who controls money?</w:t>
-      </w:r>
-    </w:p>
-    <w:p>
-      <w:pPr>
-        <w:rPr>
-          <w:rFonts w:ascii="Ubuntu" w:eastAsia="Roboto" w:hAnsi="Ubuntu" w:cs="Roboto"/>
-          <w:b/>
-          <w:bCs/>
-          <w:i/>
-          <w:iCs/>
-          <w:color w:val="3B266C"/>
-          <w:sz w:val="24"/>
-          <w:szCs w:val="24"/>
-          <w:highlight w:val="white"/>
-        </w:rPr>
-      </w:pPr>
-      <w:r>
-        <w:rPr>
-          <w:rFonts w:ascii="Ubuntu" w:eastAsia="Roboto" w:hAnsi="Ubuntu" w:cs="Roboto"/>
-          <w:b/>
-          <w:bCs/>
-          <w:i/>
-          <w:iCs/>
-          <w:color w:val="3B266C"/>
-          <w:sz w:val="24"/>
-          <w:szCs w:val="24"/>
-          <w:highlight w:val="white"/>
+          <w:lang w:val="pl-PL"/>
+        </w:rPr>
+      </w:pPr>
+    </w:p>
+    <w:p>
+      <w:pPr>
+        <w:rPr>
+          <w:rFonts w:ascii="Ubuntu" w:eastAsia="Roboto" w:hAnsi="Ubuntu" w:cs="Roboto"/>
+          <w:b/>
+          <w:bCs/>
+          <w:i/>
+          <w:iCs/>
+          <w:color w:val="3B266C"/>
+          <w:sz w:val="24"/>
+          <w:szCs w:val="24"/>
+          <w:highlight w:val="white"/>
+          <w:lang w:val="pl-PL"/>
+        </w:rPr>
+      </w:pPr>
+      <w:r>
+        <w:rPr>
+          <w:rFonts w:ascii="Ubuntu" w:eastAsia="Roboto" w:hAnsi="Ubuntu" w:cs="Roboto"/>
+          <w:b/>
+          <w:bCs/>
+          <w:i/>
+          <w:iCs/>
+          <w:color w:val="3B266C"/>
+          <w:sz w:val="24"/>
+          <w:szCs w:val="24"/>
+          <w:highlight w:val="white"/>
+          <w:lang w:val="pl-PL"/>
+        </w:rPr>
+        <w:t>Kto kontroluje pieniądz?</w:t>
+      </w:r>
+    </w:p>
+    <w:p>
+      <w:pPr>
+        <w:rPr>
+          <w:rFonts w:ascii="Ubuntu" w:eastAsia="Roboto" w:hAnsi="Ubuntu" w:cs="Roboto"/>
+          <w:b/>
+          <w:bCs/>
+          <w:i/>
+          <w:iCs/>
+          <w:color w:val="3B266C"/>
+          <w:sz w:val="24"/>
+          <w:szCs w:val="24"/>
+          <w:highlight w:val="white"/>
+          <w:lang w:val="pl-PL"/>
+        </w:rPr>
+      </w:pPr>
+      <w:r>
+        <w:rPr>
+          <w:rFonts w:ascii="Ubuntu" w:eastAsia="Roboto" w:hAnsi="Ubuntu" w:cs="Roboto"/>
+          <w:b/>
+          <w:bCs/>
+          <w:i/>
+          <w:iCs/>
+          <w:color w:val="3B266C"/>
+          <w:sz w:val="24"/>
+          <w:szCs w:val="24"/>
+          <w:highlight w:val="white"/>
+          <w:lang w:val="pl-PL"/>
         </w:rPr>
         <w:t>_______________________________________________________________________</w:t>
       </w:r>
@@ -881,19 +1248,21 @@
           <w:sz w:val="24"/>
           <w:szCs w:val="24"/>
           <w:highlight w:val="white"/>
-        </w:rPr>
-      </w:pPr>
-      <w:r>
-        <w:rPr>
-          <w:rFonts w:ascii="Ubuntu" w:eastAsia="Roboto" w:hAnsi="Ubuntu" w:cs="Roboto"/>
-          <w:b/>
-          <w:bCs/>
-          <w:i/>
-          <w:iCs/>
-          <w:color w:val="3B266C"/>
-          <w:sz w:val="24"/>
-          <w:szCs w:val="24"/>
-          <w:highlight w:val="white"/>
+          <w:lang w:val="pl-PL"/>
+        </w:rPr>
+      </w:pPr>
+      <w:r>
+        <w:rPr>
+          <w:rFonts w:ascii="Ubuntu" w:eastAsia="Roboto" w:hAnsi="Ubuntu" w:cs="Roboto"/>
+          <w:b/>
+          <w:bCs/>
+          <w:i/>
+          <w:iCs/>
+          <w:color w:val="3B266C"/>
+          <w:sz w:val="24"/>
+          <w:szCs w:val="24"/>
+          <w:highlight w:val="white"/>
+          <w:lang w:val="pl-PL"/>
         </w:rPr>
         <w:t>_______________________________________________________________________</w:t>
       </w:r>
@@ -910,63 +1279,67 @@
           <w:sz w:val="24"/>
           <w:szCs w:val="24"/>
           <w:highlight w:val="white"/>
-        </w:rPr>
-      </w:pPr>
-    </w:p>
-    <w:p>
-      <w:pPr>
-        <w:rPr>
-          <w:rFonts w:ascii="Ubuntu" w:eastAsia="Roboto" w:hAnsi="Ubuntu" w:cs="Roboto"/>
-          <w:b/>
-          <w:bCs/>
-          <w:i/>
-          <w:iCs/>
-          <w:color w:val="3B266C"/>
-          <w:sz w:val="24"/>
-          <w:szCs w:val="24"/>
-          <w:highlight w:val="white"/>
-        </w:rPr>
-      </w:pPr>
-      <w:r>
-        <w:rPr>
-          <w:rFonts w:ascii="Ubuntu" w:eastAsia="Roboto" w:hAnsi="Ubuntu" w:cs="Roboto"/>
-          <w:b/>
-          <w:bCs/>
-          <w:i/>
-          <w:iCs/>
-          <w:color w:val="3B266C"/>
-          <w:sz w:val="24"/>
-          <w:szCs w:val="24"/>
-          <w:highlight w:val="white"/>
-        </w:rPr>
-        <w:t>What gives money its “value”?</w:t>
-      </w:r>
-    </w:p>
-    <w:p>
-      <w:pPr>
-        <w:rPr>
-          <w:rFonts w:ascii="Ubuntu" w:eastAsia="Roboto" w:hAnsi="Ubuntu" w:cs="Roboto"/>
-          <w:b/>
-          <w:bCs/>
-          <w:i/>
-          <w:iCs/>
-          <w:color w:val="3B266C"/>
-          <w:sz w:val="24"/>
-          <w:szCs w:val="24"/>
-          <w:highlight w:val="white"/>
-        </w:rPr>
-      </w:pPr>
-      <w:r>
-        <w:rPr>
-          <w:rFonts w:ascii="Ubuntu" w:eastAsia="Roboto" w:hAnsi="Ubuntu" w:cs="Roboto"/>
-          <w:b/>
-          <w:bCs/>
-          <w:i/>
-          <w:iCs/>
-          <w:color w:val="3B266C"/>
-          <w:sz w:val="24"/>
-          <w:szCs w:val="24"/>
-          <w:highlight w:val="white"/>
+          <w:lang w:val="pl-PL"/>
+        </w:rPr>
+      </w:pPr>
+    </w:p>
+    <w:p>
+      <w:pPr>
+        <w:rPr>
+          <w:rFonts w:ascii="Ubuntu" w:eastAsia="Roboto" w:hAnsi="Ubuntu" w:cs="Roboto"/>
+          <w:b/>
+          <w:bCs/>
+          <w:i/>
+          <w:iCs/>
+          <w:color w:val="3B266C"/>
+          <w:sz w:val="24"/>
+          <w:szCs w:val="24"/>
+          <w:highlight w:val="white"/>
+          <w:lang w:val="pl-PL"/>
+        </w:rPr>
+      </w:pPr>
+      <w:r>
+        <w:rPr>
+          <w:rFonts w:ascii="Ubuntu" w:eastAsia="Roboto" w:hAnsi="Ubuntu" w:cs="Roboto"/>
+          <w:b/>
+          <w:bCs/>
+          <w:i/>
+          <w:iCs/>
+          <w:color w:val="3B266C"/>
+          <w:sz w:val="24"/>
+          <w:szCs w:val="24"/>
+          <w:lang w:val="pl-PL"/>
+        </w:rPr>
+        <w:t>Co nadaje pieniądzowi jego „wartość”?</w:t>
+      </w:r>
+    </w:p>
+    <w:p>
+      <w:pPr>
+        <w:rPr>
+          <w:rFonts w:ascii="Ubuntu" w:eastAsia="Roboto" w:hAnsi="Ubuntu" w:cs="Roboto"/>
+          <w:b/>
+          <w:bCs/>
+          <w:i/>
+          <w:iCs/>
+          <w:color w:val="3B266C"/>
+          <w:sz w:val="24"/>
+          <w:szCs w:val="24"/>
+          <w:highlight w:val="white"/>
+          <w:lang w:val="pl-PL"/>
+        </w:rPr>
+      </w:pPr>
+      <w:r>
+        <w:rPr>
+          <w:rFonts w:ascii="Ubuntu" w:eastAsia="Roboto" w:hAnsi="Ubuntu" w:cs="Roboto"/>
+          <w:b/>
+          <w:bCs/>
+          <w:i/>
+          <w:iCs/>
+          <w:color w:val="3B266C"/>
+          <w:sz w:val="24"/>
+          <w:szCs w:val="24"/>
+          <w:highlight w:val="white"/>
+          <w:lang w:val="pl-PL"/>
         </w:rPr>
         <w:t>_______________________________________________________________________</w:t>
       </w:r>
@@ -983,19 +1356,21 @@
           <w:sz w:val="24"/>
           <w:szCs w:val="24"/>
           <w:highlight w:val="white"/>
-        </w:rPr>
-      </w:pPr>
-      <w:r>
-        <w:rPr>
-          <w:rFonts w:ascii="Ubuntu" w:eastAsia="Roboto" w:hAnsi="Ubuntu" w:cs="Roboto"/>
-          <w:b/>
-          <w:bCs/>
-          <w:i/>
-          <w:iCs/>
-          <w:color w:val="3B266C"/>
-          <w:sz w:val="24"/>
-          <w:szCs w:val="24"/>
-          <w:highlight w:val="white"/>
+          <w:lang w:val="pl-PL"/>
+        </w:rPr>
+      </w:pPr>
+      <w:r>
+        <w:rPr>
+          <w:rFonts w:ascii="Ubuntu" w:eastAsia="Roboto" w:hAnsi="Ubuntu" w:cs="Roboto"/>
+          <w:b/>
+          <w:bCs/>
+          <w:i/>
+          <w:iCs/>
+          <w:color w:val="3B266C"/>
+          <w:sz w:val="24"/>
+          <w:szCs w:val="24"/>
+          <w:highlight w:val="white"/>
+          <w:lang w:val="pl-PL"/>
         </w:rPr>
         <w:t>_______________________________________________________________________</w:t>
       </w:r>
@@ -1012,63 +1387,67 @@
           <w:sz w:val="24"/>
           <w:szCs w:val="24"/>
           <w:highlight w:val="white"/>
-        </w:rPr>
-      </w:pPr>
-    </w:p>
-    <w:p>
-      <w:pPr>
-        <w:rPr>
-          <w:rFonts w:ascii="Ubuntu" w:eastAsia="Roboto" w:hAnsi="Ubuntu" w:cs="Roboto"/>
-          <w:b/>
-          <w:bCs/>
-          <w:i/>
-          <w:iCs/>
-          <w:color w:val="3B266C"/>
-          <w:sz w:val="24"/>
-          <w:szCs w:val="24"/>
-          <w:highlight w:val="white"/>
-        </w:rPr>
-      </w:pPr>
-      <w:r>
-        <w:rPr>
-          <w:rFonts w:ascii="Ubuntu" w:eastAsia="Roboto" w:hAnsi="Ubuntu" w:cs="Roboto"/>
-          <w:b/>
-          <w:bCs/>
-          <w:i/>
-          <w:iCs/>
-          <w:color w:val="3B266C"/>
-          <w:sz w:val="24"/>
-          <w:szCs w:val="24"/>
-          <w:highlight w:val="white"/>
-        </w:rPr>
-        <w:t xml:space="preserve">What question do you have about money? Write down your question here to share with the class. </w:t>
-      </w:r>
-    </w:p>
-    <w:p>
-      <w:pPr>
-        <w:rPr>
-          <w:rFonts w:ascii="Ubuntu" w:eastAsia="Roboto" w:hAnsi="Ubuntu" w:cs="Roboto"/>
-          <w:b/>
-          <w:bCs/>
-          <w:i/>
-          <w:iCs/>
-          <w:color w:val="3B266C"/>
-          <w:sz w:val="24"/>
-          <w:szCs w:val="24"/>
-          <w:highlight w:val="white"/>
-        </w:rPr>
-      </w:pPr>
-      <w:r>
-        <w:rPr>
-          <w:rFonts w:ascii="Ubuntu" w:eastAsia="Roboto" w:hAnsi="Ubuntu" w:cs="Roboto"/>
-          <w:b/>
-          <w:bCs/>
-          <w:i/>
-          <w:iCs/>
-          <w:color w:val="3B266C"/>
-          <w:sz w:val="24"/>
-          <w:szCs w:val="24"/>
-          <w:highlight w:val="white"/>
+          <w:lang w:val="pl-PL"/>
+        </w:rPr>
+      </w:pPr>
+    </w:p>
+    <w:p>
+      <w:pPr>
+        <w:rPr>
+          <w:rFonts w:ascii="Ubuntu" w:eastAsia="Roboto" w:hAnsi="Ubuntu" w:cs="Roboto"/>
+          <w:b/>
+          <w:bCs/>
+          <w:i/>
+          <w:iCs/>
+          <w:color w:val="3B266C"/>
+          <w:sz w:val="24"/>
+          <w:szCs w:val="24"/>
+          <w:highlight w:val="white"/>
+          <w:lang w:val="pl-PL"/>
+        </w:rPr>
+      </w:pPr>
+      <w:r>
+        <w:rPr>
+          <w:rFonts w:ascii="Ubuntu" w:eastAsia="Roboto" w:hAnsi="Ubuntu" w:cs="Roboto"/>
+          <w:b/>
+          <w:bCs/>
+          <w:i/>
+          <w:iCs/>
+          <w:color w:val="3B266C"/>
+          <w:sz w:val="24"/>
+          <w:szCs w:val="24"/>
+          <w:lang w:val="pl-PL"/>
+        </w:rPr>
+        <w:t>Jakie pytanie masz na temat pieniądza? Zapisz swoje pytanie tutaj, aby podzielić się nim z klasą.</w:t>
+      </w:r>
+    </w:p>
+    <w:p>
+      <w:pPr>
+        <w:rPr>
+          <w:rFonts w:ascii="Ubuntu" w:eastAsia="Roboto" w:hAnsi="Ubuntu" w:cs="Roboto"/>
+          <w:b/>
+          <w:bCs/>
+          <w:i/>
+          <w:iCs/>
+          <w:color w:val="3B266C"/>
+          <w:sz w:val="24"/>
+          <w:szCs w:val="24"/>
+          <w:highlight w:val="white"/>
+          <w:lang w:val="pl-PL"/>
+        </w:rPr>
+      </w:pPr>
+      <w:r>
+        <w:rPr>
+          <w:rFonts w:ascii="Ubuntu" w:eastAsia="Roboto" w:hAnsi="Ubuntu" w:cs="Roboto"/>
+          <w:b/>
+          <w:bCs/>
+          <w:i/>
+          <w:iCs/>
+          <w:color w:val="3B266C"/>
+          <w:sz w:val="24"/>
+          <w:szCs w:val="24"/>
+          <w:highlight w:val="white"/>
+          <w:lang w:val="pl-PL"/>
         </w:rPr>
         <w:t>_______________________________________________________________________</w:t>
       </w:r>
@@ -1085,19 +1464,21 @@
           <w:sz w:val="24"/>
           <w:szCs w:val="24"/>
           <w:highlight w:val="white"/>
-        </w:rPr>
-      </w:pPr>
-      <w:r>
-        <w:rPr>
-          <w:rFonts w:ascii="Ubuntu" w:eastAsia="Roboto" w:hAnsi="Ubuntu" w:cs="Roboto"/>
-          <w:b/>
-          <w:bCs/>
-          <w:i/>
-          <w:iCs/>
-          <w:color w:val="3B266C"/>
-          <w:sz w:val="24"/>
-          <w:szCs w:val="24"/>
-          <w:highlight w:val="white"/>
+          <w:lang w:val="pl-PL"/>
+        </w:rPr>
+      </w:pPr>
+      <w:r>
+        <w:rPr>
+          <w:rFonts w:ascii="Ubuntu" w:eastAsia="Roboto" w:hAnsi="Ubuntu" w:cs="Roboto"/>
+          <w:b/>
+          <w:bCs/>
+          <w:i/>
+          <w:iCs/>
+          <w:color w:val="3B266C"/>
+          <w:sz w:val="24"/>
+          <w:szCs w:val="24"/>
+          <w:highlight w:val="white"/>
+          <w:lang w:val="pl-PL"/>
         </w:rPr>
         <w:t>_______________________________________________________________________</w:t>
       </w:r>
@@ -1110,6 +1491,7 @@
           <w:sz w:val="20"/>
           <w:szCs w:val="20"/>
           <w:highlight w:val="white"/>
+          <w:lang w:val="pl-PL"/>
         </w:rPr>
       </w:pPr>
     </w:p>
@@ -1121,6 +1503,7 @@
           <w:sz w:val="20"/>
           <w:szCs w:val="20"/>
           <w:highlight w:val="white"/>
+          <w:lang w:val="pl-PL"/>
         </w:rPr>
       </w:pPr>
     </w:p>
@@ -1129,46 +1512,67 @@
         <w:rPr>
           <w:rFonts w:ascii="Open Sans" w:eastAsia="Roboto" w:hAnsi="Open Sans" w:cs="Open Sans"/>
           <w:color w:val="202124"/>
+          <w:lang w:val="pl-PL"/>
         </w:rPr>
       </w:pPr>
       <w:r>
         <w:rPr>
           <w:rFonts w:ascii="Open Sans" w:eastAsia="Roboto" w:hAnsi="Open Sans" w:cs="Open Sans"/>
           <w:color w:val="202124"/>
-        </w:rPr>
-        <w:t>Expand the discussion to the whole class, sharing and comparing lists to determine the five most essential reasons for needing money. Identify common ideas across the class. Reflect on your individual unique ideas that didn't make the list but are worth considering. Jot down these additional insights.</w:t>
-      </w:r>
-    </w:p>
-    <w:p>
-      <w:pPr>
-        <w:rPr>
-          <w:rFonts w:ascii="Open Sans" w:hAnsi="Open Sans" w:cs="Open Sans"/>
-          <w:b/>
-          <w:bCs/>
-          <w:i/>
-          <w:iCs/>
-        </w:rPr>
-      </w:pPr>
-    </w:p>
-    <w:p>
-      <w:pPr>
-        <w:rPr>
-          <w:rFonts w:ascii="Open Sans" w:hAnsi="Open Sans" w:cs="Open Sans"/>
-          <w:b/>
-          <w:bCs/>
-          <w:i/>
-          <w:iCs/>
-        </w:rPr>
-      </w:pPr>
-    </w:p>
-    <w:p>
-      <w:pPr>
-        <w:rPr>
-          <w:rFonts w:ascii="Open Sans" w:hAnsi="Open Sans" w:cs="Open Sans"/>
-          <w:b/>
-          <w:bCs/>
-          <w:i/>
-          <w:iCs/>
+          <w:lang w:val="pl-PL"/>
+        </w:rPr>
+        <w:t>Rozszerzcie dyskusję na całą klasę, prezentując i porównując listy, aby wyłonić pięć najważniejszych powodów, dla których potrzebujemy pieniędzy.</w:t>
+      </w:r>
+      <w:r>
+        <w:rPr>
+          <w:rFonts w:ascii="Open Sans" w:eastAsia="Roboto" w:hAnsi="Open Sans" w:cs="Open Sans"/>
+          <w:color w:val="202124"/>
+          <w:lang w:val="pl-PL"/>
+        </w:rPr>
+        <w:t xml:space="preserve"> </w:t>
+      </w:r>
+      <w:r>
+        <w:rPr>
+          <w:rFonts w:ascii="Open Sans" w:eastAsia="Roboto" w:hAnsi="Open Sans" w:cs="Open Sans"/>
+          <w:color w:val="202124"/>
+          <w:lang w:val="pl-PL"/>
+        </w:rPr>
+        <w:t>Wskażcie wspólne idee obecne w klasie. Zastanówcie się nad swoimi indywidualnymi, oryginalnymi pomysłami, które nie znalazły się na liście, ale są warte uwagi. Zanotujcie te dodatkowe spostrzeżenia.</w:t>
+      </w:r>
+    </w:p>
+    <w:p>
+      <w:pPr>
+        <w:rPr>
+          <w:rFonts w:ascii="Open Sans" w:hAnsi="Open Sans" w:cs="Open Sans"/>
+          <w:b/>
+          <w:bCs/>
+          <w:i/>
+          <w:iCs/>
+          <w:lang w:val="pl-PL"/>
+        </w:rPr>
+      </w:pPr>
+    </w:p>
+    <w:p>
+      <w:pPr>
+        <w:rPr>
+          <w:rFonts w:ascii="Open Sans" w:hAnsi="Open Sans" w:cs="Open Sans"/>
+          <w:b/>
+          <w:bCs/>
+          <w:i/>
+          <w:iCs/>
+          <w:lang w:val="pl-PL"/>
+        </w:rPr>
+      </w:pPr>
+    </w:p>
+    <w:p>
+      <w:pPr>
+        <w:rPr>
+          <w:rFonts w:ascii="Open Sans" w:hAnsi="Open Sans" w:cs="Open Sans"/>
+          <w:b/>
+          <w:bCs/>
+          <w:i/>
+          <w:iCs/>
+          <w:lang w:val="pl-PL"/>
         </w:rPr>
       </w:pPr>
     </w:p>
@@ -1178,6 +1582,7 @@
           <w:color w:val="251B55"/>
           <w:sz w:val="36"/>
           <w:szCs w:val="36"/>
+          <w:lang w:val="pl-PL"/>
         </w:rPr>
       </w:pPr>
       <w:bookmarkStart w:id="3" w:name="_Hlk169798845"/>
@@ -1191,8 +1596,9 @@
           <w:color w:val="251B55"/>
           <w:sz w:val="36"/>
           <w:szCs w:val="36"/>
-        </w:rPr>
-        <w:t xml:space="preserve">1.2 Class Discussion: Why </w:t>
+          <w:lang w:val="pl-PL"/>
+        </w:rPr>
+        <w:t xml:space="preserve">1.2 </w:t>
       </w:r>
       <w:r>
         <w:rPr>
@@ -1204,8 +1610,9 @@
           <w:color w:val="251B55"/>
           <w:sz w:val="36"/>
           <w:szCs w:val="36"/>
-        </w:rPr>
-        <w:t>D</w:t>
+          <w:lang w:val="pl-PL"/>
+        </w:rPr>
+        <w:t>Dyskusja klasowa</w:t>
       </w:r>
       <w:r>
         <w:rPr>
@@ -1217,8 +1624,9 @@
           <w:color w:val="251B55"/>
           <w:sz w:val="36"/>
           <w:szCs w:val="36"/>
-        </w:rPr>
-        <w:t xml:space="preserve">o </w:t>
+          <w:lang w:val="pl-PL"/>
+        </w:rPr>
+        <w:t xml:space="preserve">: </w:t>
       </w:r>
       <w:r>
         <w:rPr>
@@ -1230,77 +1638,19 @@
           <w:color w:val="251B55"/>
           <w:sz w:val="36"/>
           <w:szCs w:val="36"/>
-        </w:rPr>
-        <w:t>W</w:t>
-      </w:r>
-      <w:r>
-        <w:rPr>
-          <w:rFonts w:ascii="Open Sans" w:hAnsi="Open Sans" w:cs="Open Sans"/>
-          <w:b/>
-          <w:bCs/>
-          <w:i/>
-          <w:iCs/>
-          <w:color w:val="251B55"/>
-          <w:sz w:val="36"/>
-          <w:szCs w:val="36"/>
-        </w:rPr>
-        <w:t xml:space="preserve">e </w:t>
-      </w:r>
-      <w:r>
-        <w:rPr>
-          <w:rFonts w:ascii="Open Sans" w:hAnsi="Open Sans" w:cs="Open Sans"/>
-          <w:b/>
-          <w:bCs/>
-          <w:i/>
-          <w:iCs/>
-          <w:color w:val="251B55"/>
-          <w:sz w:val="36"/>
-          <w:szCs w:val="36"/>
-        </w:rPr>
-        <w:t>N</w:t>
-      </w:r>
-      <w:r>
-        <w:rPr>
-          <w:rFonts w:ascii="Open Sans" w:hAnsi="Open Sans" w:cs="Open Sans"/>
-          <w:b/>
-          <w:bCs/>
-          <w:i/>
-          <w:iCs/>
-          <w:color w:val="251B55"/>
-          <w:sz w:val="36"/>
-          <w:szCs w:val="36"/>
-        </w:rPr>
-        <w:t xml:space="preserve">eed </w:t>
-      </w:r>
-      <w:r>
-        <w:rPr>
-          <w:rFonts w:ascii="Open Sans" w:hAnsi="Open Sans" w:cs="Open Sans"/>
-          <w:b/>
-          <w:bCs/>
-          <w:i/>
-          <w:iCs/>
-          <w:color w:val="251B55"/>
-          <w:sz w:val="36"/>
-          <w:szCs w:val="36"/>
-        </w:rPr>
-        <w:t>M</w:t>
-      </w:r>
-      <w:r>
-        <w:rPr>
-          <w:rFonts w:ascii="Open Sans" w:hAnsi="Open Sans" w:cs="Open Sans"/>
-          <w:b/>
-          <w:bCs/>
-          <w:i/>
-          <w:iCs/>
-          <w:color w:val="251B55"/>
-          <w:sz w:val="36"/>
-          <w:szCs w:val="36"/>
-        </w:rPr>
-        <w:t xml:space="preserve">oney? </w:t>
+          <w:lang w:val="pl-PL"/>
+        </w:rPr>
+        <w:t>Dlaczego potrzebujemy pieniędzy?</w:t>
       </w:r>
     </w:p>
     <w:bookmarkEnd w:id="3"/>
-    <w:p/>
+    <w:p>
+      <w:pPr>
+        <w:rPr>
+          <w:lang w:val="pl-PL"/>
+        </w:rPr>
+      </w:pPr>
+    </w:p>
     <w:p>
       <w:pPr>
         <w:numPr>
@@ -1309,13 +1659,15 @@
         </w:numPr>
         <w:rPr>
           <w:rFonts w:ascii="Open Sans" w:hAnsi="Open Sans" w:cs="Open Sans"/>
-        </w:rPr>
-      </w:pPr>
-      <w:r>
-        <w:rPr>
-          <w:rFonts w:ascii="Open Sans" w:hAnsi="Open Sans" w:cs="Open Sans"/>
-        </w:rPr>
-        <w:t>Class to split into groups and:</w:t>
+          <w:lang w:val="pl-PL"/>
+        </w:rPr>
+      </w:pPr>
+      <w:r>
+        <w:rPr>
+          <w:rFonts w:ascii="Open Sans" w:hAnsi="Open Sans" w:cs="Open Sans"/>
+          <w:lang w:val="pl-PL"/>
+        </w:rPr>
+        <w:t>Podzielcie klasę na grupy i:</w:t>
       </w:r>
     </w:p>
     <w:p>
@@ -1326,25 +1678,15 @@
         </w:numPr>
         <w:rPr>
           <w:rFonts w:ascii="Open Sans" w:hAnsi="Open Sans" w:cs="Open Sans"/>
-        </w:rPr>
-      </w:pPr>
-      <w:r>
-        <w:rPr>
-          <w:rFonts w:ascii="Open Sans" w:hAnsi="Open Sans" w:cs="Open Sans"/>
-        </w:rPr>
-        <w:t xml:space="preserve">Share and discuss their answers on the first </w:t>
-      </w:r>
-      <w:r>
-        <w:rPr>
-          <w:rFonts w:ascii="Open Sans" w:hAnsi="Open Sans" w:cs="Open Sans"/>
-        </w:rPr>
-        <w:t>four</w:t>
-      </w:r>
-      <w:r>
-        <w:rPr>
-          <w:rFonts w:ascii="Open Sans" w:hAnsi="Open Sans" w:cs="Open Sans"/>
-        </w:rPr>
-        <w:t xml:space="preserve"> questions. Write down favorite answers.</w:t>
+          <w:lang w:val="pl-PL"/>
+        </w:rPr>
+      </w:pPr>
+      <w:r>
+        <w:rPr>
+          <w:rFonts w:ascii="Open Sans" w:hAnsi="Open Sans" w:cs="Open Sans"/>
+          <w:lang w:val="pl-PL"/>
+        </w:rPr>
+        <w:t>Zaprezentujcie oraz omówcie swoje odpowiedzi na pierwsze cztery pytania. Zapiszcie ulubione odpowiedzi.</w:t>
       </w:r>
     </w:p>
     <w:p>
@@ -1355,25 +1697,22 @@
         </w:numPr>
         <w:rPr>
           <w:rFonts w:ascii="Open Sans" w:hAnsi="Open Sans" w:cs="Open Sans"/>
-        </w:rPr>
-      </w:pPr>
-      <w:r>
-        <w:rPr>
-          <w:rFonts w:ascii="Open Sans" w:hAnsi="Open Sans" w:cs="Open Sans"/>
-        </w:rPr>
-        <w:t xml:space="preserve">Share their answers on the last question, and vote on </w:t>
-      </w:r>
-      <w:r>
-        <w:rPr>
-          <w:rFonts w:ascii="Open Sans" w:hAnsi="Open Sans" w:cs="Open Sans"/>
-        </w:rPr>
-        <w:t>one</w:t>
-      </w:r>
-      <w:r>
-        <w:rPr>
-          <w:rFonts w:ascii="Open Sans" w:hAnsi="Open Sans" w:cs="Open Sans"/>
-        </w:rPr>
-        <w:t xml:space="preserve"> favorite student-question. Write down the result.</w:t>
+          <w:lang w:val="pl-PL"/>
+        </w:rPr>
+      </w:pPr>
+      <w:r>
+        <w:rPr>
+          <w:rFonts w:ascii="Open Sans" w:hAnsi="Open Sans" w:cs="Open Sans"/>
+          <w:lang w:val="pl-PL"/>
+        </w:rPr>
+        <w:t>Przedstawcie swoje odpowiedzi na ostatnie pytanie i zagłosujcie na najlepsze pytanie ucznia.</w:t>
+      </w:r>
+      <w:r>
+        <w:rPr>
+          <w:rFonts w:ascii="Open Sans" w:hAnsi="Open Sans" w:cs="Open Sans"/>
+          <w:lang w:val="pl-PL"/>
+        </w:rPr>
+        <w:t xml:space="preserve"> Zapiszcie wynik.</w:t>
       </w:r>
     </w:p>
     <w:p>
@@ -1384,17 +1723,192 @@
         </w:numPr>
         <w:rPr>
           <w:rFonts w:ascii="Open Sans" w:hAnsi="Open Sans" w:cs="Open Sans"/>
-        </w:rPr>
-      </w:pPr>
-      <w:r>
-        <w:rPr>
-          <w:rFonts w:ascii="Open Sans" w:hAnsi="Open Sans" w:cs="Open Sans"/>
-        </w:rPr>
-        <w:t>Class to revisit their answers and questions at the end of the Bitcoin Diploma</w:t>
-      </w:r>
-      <w:r>
-        <w:rPr>
-          <w:rFonts w:ascii="Open Sans" w:hAnsi="Open Sans" w:cs="Open Sans"/>
+          <w:lang w:val="pl-PL"/>
+        </w:rPr>
+      </w:pPr>
+      <w:r>
+        <w:rPr>
+          <w:rFonts w:ascii="Open Sans" w:hAnsi="Open Sans" w:cs="Open Sans"/>
+          <w:lang w:val="pl-PL"/>
+        </w:rPr>
+        <w:t xml:space="preserve">Na zakończenie Dyplomu </w:t>
+      </w:r>
+      <w:proofErr w:type="spellStart"/>
+      <w:r>
+        <w:rPr>
+          <w:rFonts w:ascii="Open Sans" w:hAnsi="Open Sans" w:cs="Open Sans"/>
+          <w:lang w:val="pl-PL"/>
+        </w:rPr>
+        <w:t>Bitcoinowego</w:t>
+      </w:r>
+      <w:proofErr w:type="spellEnd"/>
+      <w:r>
+        <w:rPr>
+          <w:rFonts w:ascii="Open Sans" w:hAnsi="Open Sans" w:cs="Open Sans"/>
+          <w:lang w:val="pl-PL"/>
+        </w:rPr>
+        <w:t xml:space="preserve"> wróćcie do swoich odpowiedzi i pytań.</w:t>
+      </w:r>
+    </w:p>
+    <w:p>
+      <w:pPr>
+        <w:rPr>
+          <w:rFonts w:ascii="Open Sans" w:hAnsi="Open Sans" w:cs="Open Sans"/>
+          <w:lang w:val="pl-PL"/>
+        </w:rPr>
+      </w:pPr>
+    </w:p>
+    <w:p>
+      <w:pPr>
+        <w:rPr>
+          <w:rFonts w:ascii="Open Sans" w:hAnsi="Open Sans" w:cs="Open Sans"/>
+          <w:lang w:val="pl-PL"/>
+        </w:rPr>
+      </w:pPr>
+      <w:r>
+        <w:rPr>
+          <w:rFonts w:ascii="Open Sans" w:hAnsi="Open Sans" w:cs="Open Sans"/>
+          <w:lang w:val="pl-PL"/>
+        </w:rPr>
+        <w:t>Teraz, gdy lepiej rozumie</w:t>
+      </w:r>
+      <w:r>
+        <w:rPr>
+          <w:rFonts w:ascii="Open Sans" w:hAnsi="Open Sans" w:cs="Open Sans"/>
+          <w:lang w:val="pl-PL"/>
+        </w:rPr>
+        <w:t>sz</w:t>
+      </w:r>
+      <w:r>
+        <w:rPr>
+          <w:rFonts w:ascii="Open Sans" w:hAnsi="Open Sans" w:cs="Open Sans"/>
+          <w:lang w:val="pl-PL"/>
+        </w:rPr>
+        <w:t>, dlaczego pieniądz jest potrzebny, w nadchodzących rozdziałach przyjrzymy się</w:t>
+      </w:r>
+      <w:r>
+        <w:rPr>
+          <w:rFonts w:ascii="Open Sans" w:hAnsi="Open Sans" w:cs="Open Sans"/>
+          <w:lang w:val="pl-PL"/>
+        </w:rPr>
+        <w:t xml:space="preserve"> temu</w:t>
+      </w:r>
+      <w:r>
+        <w:rPr>
+          <w:rFonts w:ascii="Open Sans" w:hAnsi="Open Sans" w:cs="Open Sans"/>
+          <w:lang w:val="pl-PL"/>
+        </w:rPr>
+        <w:t xml:space="preserve"> czym </w:t>
+      </w:r>
+      <w:r>
+        <w:rPr>
+          <w:rFonts w:ascii="Open Sans" w:hAnsi="Open Sans" w:cs="Open Sans"/>
+          <w:lang w:val="pl-PL"/>
+        </w:rPr>
+        <w:t>jest</w:t>
+      </w:r>
+      <w:r>
+        <w:rPr>
+          <w:rFonts w:ascii="Open Sans" w:hAnsi="Open Sans" w:cs="Open Sans"/>
+          <w:lang w:val="pl-PL"/>
+        </w:rPr>
+        <w:t xml:space="preserve">, jak ewoluował na przestrzeni </w:t>
+      </w:r>
+      <w:r>
+        <w:rPr>
+          <w:rFonts w:ascii="Open Sans" w:hAnsi="Open Sans" w:cs="Open Sans"/>
+          <w:lang w:val="pl-PL"/>
+        </w:rPr>
+        <w:t>lat</w:t>
+      </w:r>
+      <w:r>
+        <w:rPr>
+          <w:rFonts w:ascii="Open Sans" w:hAnsi="Open Sans" w:cs="Open Sans"/>
+          <w:lang w:val="pl-PL"/>
+        </w:rPr>
+        <w:t xml:space="preserve">, kto na niego wpływa oraz jego najnowszej formie. </w:t>
+      </w:r>
+      <w:r>
+        <w:rPr>
+          <w:rFonts w:ascii="Open Sans" w:hAnsi="Open Sans" w:cs="Open Sans"/>
+          <w:lang w:val="pl-PL"/>
+        </w:rPr>
+        <w:t>Regularnie odwołuj się</w:t>
+      </w:r>
+      <w:r>
+        <w:rPr>
+          <w:rFonts w:ascii="Open Sans" w:hAnsi="Open Sans" w:cs="Open Sans"/>
+          <w:lang w:val="pl-PL"/>
+        </w:rPr>
+        <w:t xml:space="preserve"> do swoich list z pierwszego dnia zajęć, aby dostrzec powiązania między waszymi spostrzeżeniami a </w:t>
+      </w:r>
+      <w:r>
+        <w:rPr>
+          <w:rFonts w:ascii="Open Sans" w:hAnsi="Open Sans" w:cs="Open Sans"/>
+          <w:lang w:val="pl-PL"/>
+        </w:rPr>
+        <w:t xml:space="preserve">tym jak w czasie ewoluowało </w:t>
+      </w:r>
+      <w:r>
+        <w:rPr>
+          <w:rFonts w:ascii="Open Sans" w:hAnsi="Open Sans" w:cs="Open Sans"/>
+          <w:lang w:val="pl-PL"/>
+        </w:rPr>
+        <w:t>tworzeni</w:t>
+      </w:r>
+      <w:r>
+        <w:rPr>
+          <w:rFonts w:ascii="Open Sans" w:hAnsi="Open Sans" w:cs="Open Sans"/>
+          <w:lang w:val="pl-PL"/>
+        </w:rPr>
+        <w:t>e</w:t>
+      </w:r>
+      <w:r>
+        <w:rPr>
+          <w:rFonts w:ascii="Open Sans" w:hAnsi="Open Sans" w:cs="Open Sans"/>
+          <w:lang w:val="pl-PL"/>
+        </w:rPr>
+        <w:t>, definicj</w:t>
+      </w:r>
+      <w:r>
+        <w:rPr>
+          <w:rFonts w:ascii="Open Sans" w:hAnsi="Open Sans" w:cs="Open Sans"/>
+          <w:lang w:val="pl-PL"/>
+        </w:rPr>
+        <w:t>a</w:t>
+      </w:r>
+      <w:r>
+        <w:rPr>
+          <w:rFonts w:ascii="Open Sans" w:hAnsi="Open Sans" w:cs="Open Sans"/>
+          <w:lang w:val="pl-PL"/>
+        </w:rPr>
+        <w:t xml:space="preserve"> i użyc</w:t>
+      </w:r>
+      <w:r>
+        <w:rPr>
+          <w:rFonts w:ascii="Open Sans" w:hAnsi="Open Sans" w:cs="Open Sans"/>
+          <w:lang w:val="pl-PL"/>
+        </w:rPr>
+        <w:t xml:space="preserve">ie </w:t>
+      </w:r>
+      <w:r>
+        <w:rPr>
+          <w:rFonts w:ascii="Open Sans" w:hAnsi="Open Sans" w:cs="Open Sans"/>
+          <w:lang w:val="pl-PL"/>
+        </w:rPr>
+        <w:t>pieniądz</w:t>
+      </w:r>
+      <w:r>
+        <w:rPr>
+          <w:rFonts w:ascii="Open Sans" w:hAnsi="Open Sans" w:cs="Open Sans"/>
+          <w:lang w:val="pl-PL"/>
+        </w:rPr>
+        <w:t>a</w:t>
+      </w:r>
+      <w:r>
+        <w:rPr>
+          <w:rFonts w:ascii="Open Sans" w:hAnsi="Open Sans" w:cs="Open Sans"/>
+          <w:lang w:val="pl-PL"/>
         </w:rPr>
         <w:t>.</w:t>
       </w:r>
@@ -1402,25 +1916,10 @@
     <w:p>
       <w:pPr>
         <w:rPr>
-          <w:rFonts w:ascii="Open Sans" w:hAnsi="Open Sans" w:cs="Open Sans"/>
-        </w:rPr>
-      </w:pPr>
-    </w:p>
-    <w:p>
-      <w:pPr>
-        <w:rPr>
-          <w:rFonts w:ascii="Open Sans" w:hAnsi="Open Sans" w:cs="Open Sans"/>
-        </w:rPr>
-      </w:pPr>
-      <w:r>
-        <w:rPr>
-          <w:rFonts w:ascii="Open Sans" w:hAnsi="Open Sans" w:cs="Open Sans"/>
-        </w:rPr>
-        <w:t>Now that you have a clearer understanding of why money is necessary, the upcoming chapters will explore what money is, how it evolved through time, who inﬂuences it, and the newest form of it. Keep referring to your lists from this ﬁrst day in class to draw connections between your insights and the evolution of money creation, deﬁnition, and usage over time.</w:t>
-      </w:r>
-    </w:p>
-    <w:p/>
-    <w:p/>
+          <w:lang w:val="pl-PL"/>
+        </w:rPr>
+      </w:pPr>
+    </w:p>
     <w:sectPr>
       <w:pgSz w:w="12240" w:h="15840"/>
       <w:pgMar w:top="1440" w:right="1440" w:bottom="1440" w:left="1440" w:header="720" w:footer="720" w:gutter="0"/>
@@ -1432,7 +1931,7 @@
 </file>
 
 <file path=word/numbering.xml><?xml version="1.0" encoding="utf-8"?>
-<w:numbering xmlns:wpc="http://schemas.microsoft.com/office/word/2010/wordprocessingCanvas" xmlns:cx="http://schemas.microsoft.com/office/drawing/2014/chartex" xmlns:cx1="http://schemas.microsoft.com/office/drawing/2015/9/8/chartex" xmlns:cx2="http://schemas.microsoft.com/office/drawing/2015/10/21/chartex" xmlns:cx3="http://schemas.microsoft.com/office/drawing/2016/5/9/chartex" xmlns:cx4="http://schemas.microsoft.com/office/drawing/2016/5/10/chartex" xmlns:cx5="http://schemas.microsoft.com/office/drawing/2016/5/11/chartex" xmlns:cx6="http://schemas.microsoft.com/office/drawing/2016/5/12/chartex" xmlns:cx7="http://schemas.microsoft.com/office/drawing/2016/5/13/chartex" xmlns:cx8="http://schemas.microsoft.com/office/drawing/2016/5/14/chartex" xmlns:mc="http://schemas.openxmlformats.org/markup-compatibility/2006" xmlns:aink="http://schemas.microsoft.com/office/drawing/2016/ink" xmlns:am3d="http://schemas.microsoft.com/office/drawing/2017/model3d" xmlns:o="urn:schemas-microsoft-com:office:office" xmlns:oel="http://schemas.microsoft.com/office/2019/extlst" xmlns:r="http://schemas.openxmlformats.org/officeDocument/2006/relationships" xmlns:m="http://schemas.openxmlformats.org/officeDocument/2006/math" xmlns:v="urn:schemas-microsoft-com:vml" xmlns:wp14="http://schemas.microsoft.com/office/word/2010/wordprocessingDrawing" xmlns:wp="http://schemas.openxmlformats.org/drawingml/2006/wordprocessingDrawing" xmlns:w10="urn:schemas-microsoft-com:office:word" xmlns:w="http://schemas.openxmlformats.org/wordprocessingml/2006/main" xmlns:w14="http://schemas.microsoft.com/office/word/2010/wordml" xmlns:w15="http://schemas.microsoft.com/office/word/2012/wordml" xmlns:w16cex="http://schemas.microsoft.com/office/word/2018/wordml/cex" xmlns:w16cid="http://schemas.microsoft.com/office/word/2016/wordml/cid" xmlns:w16="http://schemas.microsoft.com/office/word/2018/wordml" xmlns:w16sdtdh="http://schemas.microsoft.com/office/word/2020/wordml/sdtdatahash" xmlns:w16se="http://schemas.microsoft.com/office/word/2015/wordml/symex" xmlns:wpg="http://schemas.microsoft.com/office/word/2010/wordprocessingGroup" xmlns:wpi="http://schemas.microsoft.com/office/word/2010/wordprocessingInk" xmlns:wne="http://schemas.microsoft.com/office/word/2006/wordml" xmlns:wps="http://schemas.microsoft.com/office/word/2010/wordprocessingShape" mc:Ignorable="w14 w15 w16se w16cid w16 w16cex w16sdtdh wp14">
+<w:numbering xmlns:wpc="http://schemas.microsoft.com/office/word/2010/wordprocessingCanvas" xmlns:cx="http://schemas.microsoft.com/office/drawing/2014/chartex" xmlns:cx1="http://schemas.microsoft.com/office/drawing/2015/9/8/chartex" xmlns:cx2="http://schemas.microsoft.com/office/drawing/2015/10/21/chartex" xmlns:cx3="http://schemas.microsoft.com/office/drawing/2016/5/9/chartex" xmlns:cx4="http://schemas.microsoft.com/office/drawing/2016/5/10/chartex" xmlns:cx5="http://schemas.microsoft.com/office/drawing/2016/5/11/chartex" xmlns:cx6="http://schemas.microsoft.com/office/drawing/2016/5/12/chartex" xmlns:cx7="http://schemas.microsoft.com/office/drawing/2016/5/13/chartex" xmlns:cx8="http://schemas.microsoft.com/office/drawing/2016/5/14/chartex" xmlns:mc="http://schemas.openxmlformats.org/markup-compatibility/2006" xmlns:aink="http://schemas.microsoft.com/office/drawing/2016/ink" xmlns:am3d="http://schemas.microsoft.com/office/drawing/2017/model3d" xmlns:o="urn:schemas-microsoft-com:office:office" xmlns:oel="http://schemas.microsoft.com/office/2019/extlst" xmlns:r="http://schemas.openxmlformats.org/officeDocument/2006/relationships" xmlns:m="http://schemas.openxmlformats.org/officeDocument/2006/math" xmlns:v="urn:schemas-microsoft-com:vml" xmlns:wp14="http://schemas.microsoft.com/office/word/2010/wordprocessingDrawing" xmlns:wp="http://schemas.openxmlformats.org/drawingml/2006/wordprocessingDrawing" xmlns:w10="urn:schemas-microsoft-com:office:word" xmlns:w="http://schemas.openxmlformats.org/wordprocessingml/2006/main" xmlns:w14="http://schemas.microsoft.com/office/word/2010/wordml" xmlns:w15="http://schemas.microsoft.com/office/word/2012/wordml" xmlns:w16cex="http://schemas.microsoft.com/office/word/2018/wordml/cex" xmlns:w16cid="http://schemas.microsoft.com/office/word/2016/wordml/cid" xmlns:w16="http://schemas.microsoft.com/office/word/2018/wordml" xmlns:w16du="http://schemas.microsoft.com/office/word/2023/wordml/word16du" xmlns:w16sdtdh="http://schemas.microsoft.com/office/word/2020/wordml/sdtdatahash" xmlns:w16se="http://schemas.microsoft.com/office/word/2015/wordml/symex" xmlns:wpg="http://schemas.microsoft.com/office/word/2010/wordprocessingGroup" xmlns:wpi="http://schemas.microsoft.com/office/word/2010/wordprocessingInk" xmlns:wne="http://schemas.microsoft.com/office/word/2006/wordml" xmlns:wps="http://schemas.microsoft.com/office/word/2010/wordprocessingShape" mc:Ignorable="w14 w15 w16se w16cid w16 w16cex w16sdtdh w16du wp14">
   <w:abstractNum w:abstractNumId="0" w15:restartNumberingAfterBreak="0">
     <w:nsid w:val="3EC30A8E"/>
     <w:multiLevelType w:val="multilevel"/>
@@ -1686,7 +2185,7 @@
 </file>
 
 <file path=word/styles.xml><?xml version="1.0" encoding="utf-8"?>
-<w:styles xmlns:mc="http://schemas.openxmlformats.org/markup-compatibility/2006" xmlns:r="http://schemas.openxmlformats.org/officeDocument/2006/relationships" xmlns:w="http://schemas.openxmlformats.org/wordprocessingml/2006/main" xmlns:w14="http://schemas.microsoft.com/office/word/2010/wordml" xmlns:w15="http://schemas.microsoft.com/office/word/2012/wordml" xmlns:w16cex="http://schemas.microsoft.com/office/word/2018/wordml/cex" xmlns:w16cid="http://schemas.microsoft.com/office/word/2016/wordml/cid" xmlns:w16="http://schemas.microsoft.com/office/word/2018/wordml" xmlns:w16sdtdh="http://schemas.microsoft.com/office/word/2020/wordml/sdtdatahash" xmlns:w16se="http://schemas.microsoft.com/office/word/2015/wordml/symex" mc:Ignorable="w14 w15 w16se w16cid w16 w16cex w16sdtdh">
+<w:styles xmlns:mc="http://schemas.openxmlformats.org/markup-compatibility/2006" xmlns:r="http://schemas.openxmlformats.org/officeDocument/2006/relationships" xmlns:w="http://schemas.openxmlformats.org/wordprocessingml/2006/main" xmlns:w14="http://schemas.microsoft.com/office/word/2010/wordml" xmlns:w15="http://schemas.microsoft.com/office/word/2012/wordml" xmlns:w16cex="http://schemas.microsoft.com/office/word/2018/wordml/cex" xmlns:w16cid="http://schemas.microsoft.com/office/word/2016/wordml/cid" xmlns:w16="http://schemas.microsoft.com/office/word/2018/wordml" xmlns:w16du="http://schemas.microsoft.com/office/word/2023/wordml/word16du" xmlns:w16sdtdh="http://schemas.microsoft.com/office/word/2020/wordml/sdtdatahash" xmlns:w16se="http://schemas.microsoft.com/office/word/2015/wordml/symex" mc:Ignorable="w14 w15 w16se w16cid w16 w16cex w16sdtdh w16du">
   <w:docDefaults>
     <w:rPrDefault>
       <w:rPr>
@@ -2080,14 +2579,14 @@
     <w:lsdException w:name="Unresolved Mention" w:semiHidden="1" w:unhideWhenUsed="1"/>
     <w:lsdException w:name="Smart Link" w:semiHidden="1" w:unhideWhenUsed="1"/>
   </w:latentStyles>
-  <w:style w:type="paragraph" w:default="1" w:styleId="Normal">
+  <w:style w:type="paragraph" w:default="1" w:styleId="Normalny">
     <w:name w:val="Normal"/>
     <w:qFormat/>
   </w:style>
-  <w:style w:type="paragraph" w:styleId="Heading1">
+  <w:style w:type="paragraph" w:styleId="Nagwek1">
     <w:name w:val="heading 1"/>
-    <w:basedOn w:val="Normal"/>
-    <w:next w:val="Normal"/>
+    <w:basedOn w:val="Normalny"/>
+    <w:next w:val="Normalny"/>
     <w:uiPriority w:val="9"/>
     <w:qFormat/>
     <w:pPr>
@@ -2101,10 +2600,10 @@
       <w:szCs w:val="40"/>
     </w:rPr>
   </w:style>
-  <w:style w:type="paragraph" w:styleId="Heading2">
+  <w:style w:type="paragraph" w:styleId="Nagwek2">
     <w:name w:val="heading 2"/>
-    <w:basedOn w:val="Normal"/>
-    <w:next w:val="Normal"/>
+    <w:basedOn w:val="Normalny"/>
+    <w:next w:val="Normalny"/>
     <w:uiPriority w:val="9"/>
     <w:unhideWhenUsed/>
     <w:qFormat/>
@@ -2119,10 +2618,10 @@
       <w:szCs w:val="32"/>
     </w:rPr>
   </w:style>
-  <w:style w:type="paragraph" w:styleId="Heading3">
+  <w:style w:type="paragraph" w:styleId="Nagwek3">
     <w:name w:val="heading 3"/>
-    <w:basedOn w:val="Normal"/>
-    <w:next w:val="Normal"/>
+    <w:basedOn w:val="Normalny"/>
+    <w:next w:val="Normalny"/>
     <w:uiPriority w:val="9"/>
     <w:unhideWhenUsed/>
     <w:qFormat/>
@@ -2138,10 +2637,10 @@
       <w:szCs w:val="28"/>
     </w:rPr>
   </w:style>
-  <w:style w:type="paragraph" w:styleId="Heading4">
+  <w:style w:type="paragraph" w:styleId="Nagwek4">
     <w:name w:val="heading 4"/>
-    <w:basedOn w:val="Normal"/>
-    <w:next w:val="Normal"/>
+    <w:basedOn w:val="Normalny"/>
+    <w:next w:val="Normalny"/>
     <w:uiPriority w:val="9"/>
     <w:unhideWhenUsed/>
     <w:qFormat/>
@@ -2157,10 +2656,10 @@
       <w:szCs w:val="24"/>
     </w:rPr>
   </w:style>
-  <w:style w:type="paragraph" w:styleId="Heading5">
+  <w:style w:type="paragraph" w:styleId="Nagwek5">
     <w:name w:val="heading 5"/>
-    <w:basedOn w:val="Normal"/>
-    <w:next w:val="Normal"/>
+    <w:basedOn w:val="Normalny"/>
+    <w:next w:val="Normalny"/>
     <w:uiPriority w:val="9"/>
     <w:semiHidden/>
     <w:unhideWhenUsed/>
@@ -2175,10 +2674,10 @@
       <w:color w:val="666666"/>
     </w:rPr>
   </w:style>
-  <w:style w:type="paragraph" w:styleId="Heading6">
+  <w:style w:type="paragraph" w:styleId="Nagwek6">
     <w:name w:val="heading 6"/>
-    <w:basedOn w:val="Normal"/>
-    <w:next w:val="Normal"/>
+    <w:basedOn w:val="Normalny"/>
+    <w:next w:val="Normalny"/>
     <w:uiPriority w:val="9"/>
     <w:semiHidden/>
     <w:unhideWhenUsed/>
@@ -2194,13 +2693,12 @@
       <w:color w:val="666666"/>
     </w:rPr>
   </w:style>
-  <w:style w:type="character" w:default="1" w:styleId="DefaultParagraphFont">
+  <w:style w:type="character" w:default="1" w:styleId="Domylnaczcionkaakapitu">
     <w:name w:val="Default Paragraph Font"/>
     <w:uiPriority w:val="1"/>
-    <w:semiHidden/>
     <w:unhideWhenUsed/>
   </w:style>
-  <w:style w:type="table" w:default="1" w:styleId="TableNormal">
+  <w:style w:type="table" w:default="1" w:styleId="Standardowy">
     <w:name w:val="Normal Table"/>
     <w:uiPriority w:val="99"/>
     <w:semiHidden/>
@@ -2215,16 +2713,16 @@
       </w:tblCellMar>
     </w:tblPr>
   </w:style>
-  <w:style w:type="numbering" w:default="1" w:styleId="NoList">
+  <w:style w:type="numbering" w:default="1" w:styleId="Bezlisty">
     <w:name w:val="No List"/>
     <w:uiPriority w:val="99"/>
     <w:semiHidden/>
     <w:unhideWhenUsed/>
   </w:style>
-  <w:style w:type="paragraph" w:styleId="Title">
+  <w:style w:type="paragraph" w:styleId="Tytu">
     <w:name w:val="Title"/>
-    <w:basedOn w:val="Normal"/>
-    <w:next w:val="Normal"/>
+    <w:basedOn w:val="Normalny"/>
+    <w:next w:val="Normalny"/>
     <w:uiPriority w:val="10"/>
     <w:qFormat/>
     <w:pPr>
@@ -2237,10 +2735,10 @@
       <w:szCs w:val="52"/>
     </w:rPr>
   </w:style>
-  <w:style w:type="paragraph" w:styleId="Subtitle">
+  <w:style w:type="paragraph" w:styleId="Podtytu">
     <w:name w:val="Subtitle"/>
-    <w:basedOn w:val="Normal"/>
-    <w:next w:val="Normal"/>
+    <w:basedOn w:val="Normalny"/>
+    <w:next w:val="Normalny"/>
     <w:uiPriority w:val="11"/>
     <w:qFormat/>
     <w:pPr>
@@ -2255,7 +2753,7 @@
     </w:rPr>
   </w:style>
   <w:style w:type="table" w:customStyle="1" w:styleId="a">
-    <w:basedOn w:val="TableNormal"/>
+    <w:basedOn w:val="Standardowy"/>
     <w:tblPr>
       <w:tblStyleRowBandSize w:val="1"/>
       <w:tblStyleColBandSize w:val="1"/>
@@ -2268,7 +2766,7 @@
     </w:tblPr>
   </w:style>
   <w:style w:type="table" w:customStyle="1" w:styleId="a0">
-    <w:basedOn w:val="TableNormal"/>
+    <w:basedOn w:val="Standardowy"/>
     <w:tblPr>
       <w:tblStyleRowBandSize w:val="1"/>
       <w:tblStyleColBandSize w:val="1"/>
@@ -2604,28 +3102,28 @@
 </file>
 
 <file path=customXml/item1.xml><?xml version="1.0" encoding="utf-8"?>
+<b:Sources xmlns:b="http://schemas.openxmlformats.org/officeDocument/2006/bibliography" xmlns="http://schemas.openxmlformats.org/officeDocument/2006/bibliography" SelectedStyle="\APASixthEditionOfficeOnline.xsl" StyleName="APA" Version="6"/>
+</file>
+
+<file path=customXml/item2.xml><?xml version="1.0" encoding="utf-8"?>
 <go:gDocsCustomXmlDataStorage xmlns:go="http://customooxmlschemas.google.com/" xmlns:r="http://schemas.openxmlformats.org/officeDocument/2006/relationships" uri="GoogleDocsCustomDataVersion2">
   <go:docsCustomData xmlns:go="http://customooxmlschemas.google.com/" roundtripDataSignature="AMtx7mjeVLD9TDOGyp9ehsz1P1OnPo+4KA==">CgMxLjAyCGguZ2pkZ3hzMgloLjMwajB6bGwyCWguMWZvYjl0ZTIJaC4zem55c2g3MgloLjJldDkycDA4AHIhMXp1YkF3SnhEbGh0MWIyTDNrOVRzYU5CNzZSWWJCVjVD</go:docsCustomData>
 </go:gDocsCustomXmlDataStorage>
 </file>
 
-<file path=customXml/item2.xml><?xml version="1.0" encoding="utf-8"?>
-<b:Sources xmlns:b="http://schemas.openxmlformats.org/officeDocument/2006/bibliography" xmlns="http://schemas.openxmlformats.org/officeDocument/2006/bibliography" SelectedStyle="\APASixthEditionOfficeOnline.xsl" StyleName="APA" Version="6"/>
+<file path=customXml/itemProps1.xml><?xml version="1.0" encoding="utf-8"?>
+<ds:datastoreItem xmlns:ds="http://schemas.openxmlformats.org/officeDocument/2006/customXml" ds:itemID="{0EA8CF19-13BC-4FF4-A179-EEB734AD30FB}">
+  <ds:schemaRefs>
+    <ds:schemaRef ds:uri="http://schemas.openxmlformats.org/officeDocument/2006/bibliography"/>
+  </ds:schemaRefs>
+</ds:datastoreItem>
 </file>
 
-<file path=customXml/itemProps1.xml><?xml version="1.0" encoding="utf-8"?>
+<file path=customXml/itemProps2.xml><?xml version="1.0" encoding="utf-8"?>
 <ds:datastoreItem xmlns:ds="http://schemas.openxmlformats.org/officeDocument/2006/customXml" ds:itemID="{11111111-1234-1234-1234-123412341234}">
   <ds:schemaRefs>
     <ds:schemaRef ds:uri="http://customooxmlschemas.google.com/"/>
     <ds:schemaRef ds:uri="http://schemas.openxmlformats.org/officeDocument/2006/relationships"/>
   </ds:schemaRefs>
 </ds:datastoreItem>
-</file>
-
-<file path=customXml/itemProps2.xml><?xml version="1.0" encoding="utf-8"?>
-<ds:datastoreItem xmlns:ds="http://schemas.openxmlformats.org/officeDocument/2006/customXml" ds:itemID="{0EA8CF19-13BC-4FF4-A179-EEB734AD30FB}">
-  <ds:schemaRefs>
-    <ds:schemaRef ds:uri="http://schemas.openxmlformats.org/officeDocument/2006/bibliography"/>
-  </ds:schemaRefs>
-</ds:datastoreItem>
 </file>
</xml_diff>